<commit_message>
Support to generate the word document.
</commit_message>
<xml_diff>
--- a/res/Anatomy.docx
+++ b/res/Anatomy.docx
@@ -12,7 +12,7 @@
     </w:p>
     <w:p>
       <w:pPr>
-        <w:pStyle w:val="Heading1"/>
+        <w:pStyle w:val="h1"/>
       </w:pPr>
       <w:r>
         <w:t>一、 单选题</w:t>
@@ -20,10 +20,10 @@
     </w:p>
     <w:p>
       <w:pPr>
-        <w:pStyle w:val="Heading2"/>
-      </w:pPr>
-      <w:r>
-        <w:t>1. 板层Ⅸ</w:t>
+        <w:pStyle w:val="h2"/>
+      </w:pPr>
+      <w:r>
+        <w:t>1. 板层Ⅸ：</w:t>
       </w:r>
     </w:p>
     <w:p>
@@ -86,10 +86,10 @@
     </w:p>
     <w:p>
       <w:pPr>
-        <w:pStyle w:val="Heading2"/>
-      </w:pPr>
-      <w:r>
-        <w:t>2. 膀胱的正确描述是</w:t>
+        <w:pStyle w:val="h2"/>
+      </w:pPr>
+      <w:r>
+        <w:t>2. 膀胱的正确描述是：</w:t>
       </w:r>
     </w:p>
     <w:p>
@@ -152,10 +152,10 @@
     </w:p>
     <w:p>
       <w:pPr>
-        <w:pStyle w:val="Heading2"/>
-      </w:pPr>
-      <w:r>
-        <w:t>3. 鼻泪管开口于</w:t>
+        <w:pStyle w:val="h2"/>
+      </w:pPr>
+      <w:r>
+        <w:t>3. 鼻泪管开口于：</w:t>
       </w:r>
     </w:p>
     <w:p>
@@ -218,10 +218,10 @@
     </w:p>
     <w:p>
       <w:pPr>
-        <w:pStyle w:val="Heading2"/>
-      </w:pPr>
-      <w:r>
-        <w:t>4. 鼻旁窦开口于上鼻道的有</w:t>
+        <w:pStyle w:val="h2"/>
+      </w:pPr>
+      <w:r>
+        <w:t>4. 鼻旁窦开口于上鼻道的有：</w:t>
       </w:r>
     </w:p>
     <w:p>
@@ -284,10 +284,10 @@
     </w:p>
     <w:p>
       <w:pPr>
-        <w:pStyle w:val="Heading2"/>
-      </w:pPr>
-      <w:r>
-        <w:t>5. 薄束和楔束</w:t>
+        <w:pStyle w:val="h2"/>
+      </w:pPr>
+      <w:r>
+        <w:t>5. 薄束和楔束：</w:t>
       </w:r>
     </w:p>
     <w:p>
@@ -350,10 +350,10 @@
     </w:p>
     <w:p>
       <w:pPr>
-        <w:pStyle w:val="Heading2"/>
-      </w:pPr>
-      <w:r>
-        <w:t>6. 不参加腕关节构成的骨是</w:t>
+        <w:pStyle w:val="h2"/>
+      </w:pPr>
+      <w:r>
+        <w:t>6. 不参加腕关节构成的骨是：</w:t>
       </w:r>
     </w:p>
     <w:p>
@@ -416,10 +416,10 @@
     </w:p>
     <w:p>
       <w:pPr>
-        <w:pStyle w:val="Heading2"/>
-      </w:pPr>
-      <w:r>
-        <w:t>7. 不含味蕾的结构是</w:t>
+        <w:pStyle w:val="h2"/>
+      </w:pPr>
+      <w:r>
+        <w:t>7. 不含味蕾的结构是：</w:t>
       </w:r>
     </w:p>
     <w:p>
@@ -482,10 +482,10 @@
     </w:p>
     <w:p>
       <w:pPr>
-        <w:pStyle w:val="Heading2"/>
-      </w:pPr>
-      <w:r>
-        <w:t>8. 不与脑干相连的脑神经</w:t>
+        <w:pStyle w:val="h2"/>
+      </w:pPr>
+      <w:r>
+        <w:t>8. 不与脑干相连的脑神经：</w:t>
       </w:r>
     </w:p>
     <w:p>
@@ -548,10 +548,10 @@
     </w:p>
     <w:p>
       <w:pPr>
-        <w:pStyle w:val="Heading2"/>
-      </w:pPr>
-      <w:r>
-        <w:t>9. 参与跟腱形成的是</w:t>
+        <w:pStyle w:val="h2"/>
+      </w:pPr>
+      <w:r>
+        <w:t>9. 参与跟腱形成的是：</w:t>
       </w:r>
     </w:p>
     <w:p>
@@ -614,10 +614,10 @@
     </w:p>
     <w:p>
       <w:pPr>
-        <w:pStyle w:val="Heading2"/>
-      </w:pPr>
-      <w:r>
-        <w:t>10. 成对的喉软骨是</w:t>
+        <w:pStyle w:val="h2"/>
+      </w:pPr>
+      <w:r>
+        <w:t>10. 成对的喉软骨是：</w:t>
       </w:r>
     </w:p>
     <w:p>
@@ -680,10 +680,10 @@
     </w:p>
     <w:p>
       <w:pPr>
-        <w:pStyle w:val="Heading2"/>
-      </w:pPr>
-      <w:r>
-        <w:t>11. 穿过茎乳孔的结构是</w:t>
+        <w:pStyle w:val="h2"/>
+      </w:pPr>
+      <w:r>
+        <w:t>11. 穿过茎乳孔的结构是：</w:t>
       </w:r>
     </w:p>
     <w:p>
@@ -746,10 +746,10 @@
     </w:p>
     <w:p>
       <w:pPr>
-        <w:pStyle w:val="Heading2"/>
-      </w:pPr>
-      <w:r>
-        <w:t>12. 穿过眶上裂的结构为</w:t>
+        <w:pStyle w:val="h2"/>
+      </w:pPr>
+      <w:r>
+        <w:t>12. 穿过眶上裂的结构为：</w:t>
       </w:r>
     </w:p>
     <w:p>
@@ -812,10 +812,10 @@
     </w:p>
     <w:p>
       <w:pPr>
-        <w:pStyle w:val="Heading2"/>
-      </w:pPr>
-      <w:r>
-        <w:t>13. 穿四边孔的神经是</w:t>
+        <w:pStyle w:val="h2"/>
+      </w:pPr>
+      <w:r>
+        <w:t>13. 穿四边孔的神经是：</w:t>
       </w:r>
     </w:p>
     <w:p>
@@ -878,10 +878,10 @@
     </w:p>
     <w:p>
       <w:pPr>
-        <w:pStyle w:val="Heading2"/>
-      </w:pPr>
-      <w:r>
-        <w:t>14. 传导头面部痛、温觉冲动的神经是</w:t>
+        <w:pStyle w:val="h2"/>
+      </w:pPr>
+      <w:r>
+        <w:t>14. 传导头面部痛、温觉冲动的神经是：</w:t>
       </w:r>
     </w:p>
     <w:p>
@@ -944,10 +944,10 @@
     </w:p>
     <w:p>
       <w:pPr>
-        <w:pStyle w:val="Heading2"/>
-      </w:pPr>
-      <w:r>
-        <w:t>15. 从锥体与橄榄之间的沟出脑的神经是</w:t>
+        <w:pStyle w:val="h2"/>
+      </w:pPr>
+      <w:r>
+        <w:t>15. 从锥体与橄榄之间的沟出脑的神经是：</w:t>
       </w:r>
     </w:p>
     <w:p>
@@ -1010,10 +1010,10 @@
     </w:p>
     <w:p>
       <w:pPr>
-        <w:pStyle w:val="Heading2"/>
-      </w:pPr>
-      <w:r>
-        <w:t>16. 大脑后动脉</w:t>
+        <w:pStyle w:val="h2"/>
+      </w:pPr>
+      <w:r>
+        <w:t>16. 大脑后动脉：</w:t>
       </w:r>
     </w:p>
     <w:p>
@@ -1076,10 +1076,10 @@
     </w:p>
     <w:p>
       <w:pPr>
-        <w:pStyle w:val="Heading2"/>
-      </w:pPr>
-      <w:r>
-        <w:t>17. 胆囊三角（Calot三角）由</w:t>
+        <w:pStyle w:val="h2"/>
+      </w:pPr>
+      <w:r>
+        <w:t>17. 胆囊三角（Calot三角）由：</w:t>
       </w:r>
     </w:p>
     <w:p>
@@ -1142,10 +1142,10 @@
     </w:p>
     <w:p>
       <w:pPr>
-        <w:pStyle w:val="Heading2"/>
-      </w:pPr>
-      <w:r>
-        <w:t>18. 骶管麻醉的穿刺部位正对</w:t>
+        <w:pStyle w:val="h2"/>
+      </w:pPr>
+      <w:r>
+        <w:t>18. 骶管麻醉的穿刺部位正对：</w:t>
       </w:r>
     </w:p>
     <w:p>
@@ -1208,10 +1208,10 @@
     </w:p>
     <w:p>
       <w:pPr>
-        <w:pStyle w:val="Heading2"/>
-      </w:pPr>
-      <w:r>
-        <w:t>19. 第Ⅰ躯体运动区位于</w:t>
+        <w:pStyle w:val="h2"/>
+      </w:pPr>
+      <w:r>
+        <w:t>19. 第Ⅰ躯体运动区位于：</w:t>
       </w:r>
     </w:p>
     <w:p>
@@ -1274,10 +1274,10 @@
     </w:p>
     <w:p>
       <w:pPr>
-        <w:pStyle w:val="Heading2"/>
-      </w:pPr>
-      <w:r>
-        <w:t>20. 窦房结位于</w:t>
+        <w:pStyle w:val="h2"/>
+      </w:pPr>
+      <w:r>
+        <w:t>20. 窦房结位于：</w:t>
       </w:r>
     </w:p>
     <w:p>
@@ -1340,10 +1340,10 @@
     </w:p>
     <w:p>
       <w:pPr>
-        <w:pStyle w:val="Heading2"/>
-      </w:pPr>
-      <w:r>
-        <w:t>21. 副交感神经的低级中枢位于</w:t>
+        <w:pStyle w:val="h2"/>
+      </w:pPr>
+      <w:r>
+        <w:t>21. 副交感神经的低级中枢位于：</w:t>
       </w:r>
     </w:p>
     <w:p>
@@ -1406,10 +1406,10 @@
     </w:p>
     <w:p>
       <w:pPr>
-        <w:pStyle w:val="Heading2"/>
-      </w:pPr>
-      <w:r>
-        <w:t>22. 腹膜形成的结构包括</w:t>
+        <w:pStyle w:val="h2"/>
+      </w:pPr>
+      <w:r>
+        <w:t>22. 腹膜形成的结构包括：</w:t>
       </w:r>
     </w:p>
     <w:p>
@@ -1472,10 +1472,10 @@
     </w:p>
     <w:p>
       <w:pPr>
-        <w:pStyle w:val="Heading2"/>
-      </w:pPr>
-      <w:r>
-        <w:t>23. 供应大脑中央后回下2/3的动脉来自</w:t>
+        <w:pStyle w:val="h2"/>
+      </w:pPr>
+      <w:r>
+        <w:t>23. 供应大脑中央后回下2/3的动脉来自：</w:t>
       </w:r>
     </w:p>
     <w:p>
@@ -1538,10 +1538,10 @@
     </w:p>
     <w:p>
       <w:pPr>
-        <w:pStyle w:val="Heading2"/>
-      </w:pPr>
-      <w:r>
-        <w:t>24. 关于膀胱三角的描述何者错误</w:t>
+        <w:pStyle w:val="h2"/>
+      </w:pPr>
+      <w:r>
+        <w:t>24. 关于膀胱三角的描述何者错误：</w:t>
       </w:r>
     </w:p>
     <w:p>
@@ -1604,10 +1604,10 @@
     </w:p>
     <w:p>
       <w:pPr>
-        <w:pStyle w:val="Heading2"/>
-      </w:pPr>
-      <w:r>
-        <w:t>25. 关于鼻旁窦的正确说法是</w:t>
+        <w:pStyle w:val="h2"/>
+      </w:pPr>
+      <w:r>
+        <w:t>25. 关于鼻旁窦的正确说法是：</w:t>
       </w:r>
     </w:p>
     <w:p>
@@ -1670,10 +1670,10 @@
     </w:p>
     <w:p>
       <w:pPr>
-        <w:pStyle w:val="Heading2"/>
-      </w:pPr>
-      <w:r>
-        <w:t>26. 关于薄束核及楔束核的描述何者错误</w:t>
+        <w:pStyle w:val="h2"/>
+      </w:pPr>
+      <w:r>
+        <w:t>26. 关于薄束核及楔束核的描述何者错误：</w:t>
       </w:r>
     </w:p>
     <w:p>
@@ -1736,10 +1736,10 @@
     </w:p>
     <w:p>
       <w:pPr>
-        <w:pStyle w:val="Heading2"/>
-      </w:pPr>
-      <w:r>
-        <w:t>27. 关于大隐静脉的说法错误的是</w:t>
+        <w:pStyle w:val="h2"/>
+      </w:pPr>
+      <w:r>
+        <w:t>27. 关于大隐静脉的说法错误的是：</w:t>
       </w:r>
     </w:p>
     <w:p>
@@ -1802,10 +1802,10 @@
     </w:p>
     <w:p>
       <w:pPr>
-        <w:pStyle w:val="Heading2"/>
-      </w:pPr>
-      <w:r>
-        <w:t>28. 关于肺动脉正确的说法是</w:t>
+        <w:pStyle w:val="h2"/>
+      </w:pPr>
+      <w:r>
+        <w:t>28. 关于肺动脉正确的说法是：</w:t>
       </w:r>
     </w:p>
     <w:p>
@@ -1868,10 +1868,10 @@
     </w:p>
     <w:p>
       <w:pPr>
-        <w:pStyle w:val="Heading2"/>
-      </w:pPr>
-      <w:r>
-        <w:t>29. 关于膈正确的描述是</w:t>
+        <w:pStyle w:val="h2"/>
+      </w:pPr>
+      <w:r>
+        <w:t>29. 关于膈正确的描述是：</w:t>
       </w:r>
     </w:p>
     <w:p>
@@ -1934,10 +1934,10 @@
     </w:p>
     <w:p>
       <w:pPr>
-        <w:pStyle w:val="Heading2"/>
-      </w:pPr>
-      <w:r>
-        <w:t>30. 关于股动脉的说法正确的是</w:t>
+        <w:pStyle w:val="h2"/>
+      </w:pPr>
+      <w:r>
+        <w:t>30. 关于股动脉的说法正确的是：</w:t>
       </w:r>
     </w:p>
     <w:p>
@@ -2000,10 +2000,10 @@
     </w:p>
     <w:p>
       <w:pPr>
-        <w:pStyle w:val="Heading2"/>
-      </w:pPr>
-      <w:r>
-        <w:t>31. 关于贵要静脉的说法错误的是</w:t>
+        <w:pStyle w:val="h2"/>
+      </w:pPr>
+      <w:r>
+        <w:t>31. 关于贵要静脉的说法错误的是：</w:t>
       </w:r>
     </w:p>
     <w:p>
@@ -2066,10 +2066,10 @@
     </w:p>
     <w:p>
       <w:pPr>
-        <w:pStyle w:val="Heading2"/>
-      </w:pPr>
-      <w:r>
-        <w:t>32. 关于基底核的正确描述是</w:t>
+        <w:pStyle w:val="h2"/>
+      </w:pPr>
+      <w:r>
+        <w:t>32. 关于基底核的正确描述是：</w:t>
       </w:r>
     </w:p>
     <w:p>
@@ -2132,10 +2132,10 @@
     </w:p>
     <w:p>
       <w:pPr>
-        <w:pStyle w:val="Heading2"/>
-      </w:pPr>
-      <w:r>
-        <w:t>33. 关于面静脉的说法错误的是</w:t>
+        <w:pStyle w:val="h2"/>
+      </w:pPr>
+      <w:r>
+        <w:t>33. 关于面静脉的说法错误的是：</w:t>
       </w:r>
     </w:p>
     <w:p>
@@ -2198,10 +2198,10 @@
     </w:p>
     <w:p>
       <w:pPr>
-        <w:pStyle w:val="Heading2"/>
-      </w:pPr>
-      <w:r>
-        <w:t>34. 关于气管的说法，错误的是</w:t>
+        <w:pStyle w:val="h2"/>
+      </w:pPr>
+      <w:r>
+        <w:t>34. 关于气管的说法，错误的是：</w:t>
       </w:r>
     </w:p>
     <w:p>
@@ -2264,10 +2264,10 @@
     </w:p>
     <w:p>
       <w:pPr>
-        <w:pStyle w:val="Heading2"/>
-      </w:pPr>
-      <w:r>
-        <w:t>35. 关于肾段的正确说法是</w:t>
+        <w:pStyle w:val="h2"/>
+      </w:pPr>
+      <w:r>
+        <w:t>35. 关于肾段的正确说法是：</w:t>
       </w:r>
     </w:p>
     <w:p>
@@ -2330,10 +2330,10 @@
     </w:p>
     <w:p>
       <w:pPr>
-        <w:pStyle w:val="Heading2"/>
-      </w:pPr>
-      <w:r>
-        <w:t>36. 关于视神经盘的描述哪项错误</w:t>
+        <w:pStyle w:val="h2"/>
+      </w:pPr>
+      <w:r>
+        <w:t>36. 关于视神经盘的描述哪项错误：</w:t>
       </w:r>
     </w:p>
     <w:p>
@@ -2396,10 +2396,10 @@
     </w:p>
     <w:p>
       <w:pPr>
-        <w:pStyle w:val="Heading2"/>
-      </w:pPr>
-      <w:r>
-        <w:t>37. 关于心腔内结构正确的说法是</w:t>
+        <w:pStyle w:val="h2"/>
+      </w:pPr>
+      <w:r>
+        <w:t>37. 关于心腔内结构正确的说法是：</w:t>
       </w:r>
     </w:p>
     <w:p>
@@ -2462,10 +2462,10 @@
     </w:p>
     <w:p>
       <w:pPr>
-        <w:pStyle w:val="Heading2"/>
-      </w:pPr>
-      <w:r>
-        <w:t>38. 关于心脏表面标志正确的说法是</w:t>
+        <w:pStyle w:val="h2"/>
+      </w:pPr>
+      <w:r>
+        <w:t>38. 关于心脏表面标志正确的说法是：</w:t>
       </w:r>
     </w:p>
     <w:p>
@@ -2528,10 +2528,10 @@
     </w:p>
     <w:p>
       <w:pPr>
-        <w:pStyle w:val="Heading2"/>
-      </w:pPr>
-      <w:r>
-        <w:t>39. 关于心脏各腔的位置正确的是</w:t>
+        <w:pStyle w:val="h2"/>
+      </w:pPr>
+      <w:r>
+        <w:t>39. 关于心脏各腔的位置正确的是：</w:t>
       </w:r>
     </w:p>
     <w:p>
@@ -2594,10 +2594,10 @@
     </w:p>
     <w:p>
       <w:pPr>
-        <w:pStyle w:val="Heading2"/>
-      </w:pPr>
-      <w:r>
-        <w:t>40. 关于胰的说法，错误的是</w:t>
+        <w:pStyle w:val="h2"/>
+      </w:pPr>
+      <w:r>
+        <w:t>40. 关于胰的说法，错误的是：</w:t>
       </w:r>
     </w:p>
     <w:p>
@@ -2660,10 +2660,10 @@
     </w:p>
     <w:p>
       <w:pPr>
-        <w:pStyle w:val="Heading2"/>
-      </w:pPr>
-      <w:r>
-        <w:t>41. 关于右冠状动脉正确的描述是</w:t>
+        <w:pStyle w:val="h2"/>
+      </w:pPr>
+      <w:r>
+        <w:t>41. 关于右冠状动脉正确的描述是：</w:t>
       </w:r>
     </w:p>
     <w:p>
@@ -2726,10 +2726,10 @@
     </w:p>
     <w:p>
       <w:pPr>
-        <w:pStyle w:val="Heading2"/>
-      </w:pPr>
-      <w:r>
-        <w:t>42. 关于右主支气管的说法，错误的是</w:t>
+        <w:pStyle w:val="h2"/>
+      </w:pPr>
+      <w:r>
+        <w:t>42. 关于右主支气管的说法，错误的是：</w:t>
       </w:r>
     </w:p>
     <w:p>
@@ -2792,10 +2792,10 @@
     </w:p>
     <w:p>
       <w:pPr>
-        <w:pStyle w:val="Heading2"/>
-      </w:pPr>
-      <w:r>
-        <w:t>43. 关于子宫正确的描述是</w:t>
+        <w:pStyle w:val="h2"/>
+      </w:pPr>
+      <w:r>
+        <w:t>43. 关于子宫正确的描述是：</w:t>
       </w:r>
     </w:p>
     <w:p>
@@ -2858,10 +2858,10 @@
     </w:p>
     <w:p>
       <w:pPr>
-        <w:pStyle w:val="Heading2"/>
-      </w:pPr>
-      <w:r>
-        <w:t>44. 管理舌内肌和舌外肌运动的神经是</w:t>
+        <w:pStyle w:val="h2"/>
+      </w:pPr>
+      <w:r>
+        <w:t>44. 管理舌内肌和舌外肌运动的神经是：</w:t>
       </w:r>
     </w:p>
     <w:p>
@@ -2924,10 +2924,10 @@
     </w:p>
     <w:p>
       <w:pPr>
-        <w:pStyle w:val="Heading2"/>
-      </w:pPr>
-      <w:r>
-        <w:t>45. 患者右侧舌肌萎缩，伸舌时舌尖偏向右侧，其病变累及</w:t>
+        <w:pStyle w:val="h2"/>
+      </w:pPr>
+      <w:r>
+        <w:t>45. 患者右侧舌肌萎缩，伸舌时舌尖偏向右侧，其病变累及：</w:t>
       </w:r>
     </w:p>
     <w:p>
@@ -2990,10 +2990,10 @@
     </w:p>
     <w:p>
       <w:pPr>
-        <w:pStyle w:val="Heading2"/>
-      </w:pPr>
-      <w:r>
-        <w:t>46. 脊髓</w:t>
+        <w:pStyle w:val="h2"/>
+      </w:pPr>
+      <w:r>
+        <w:t>46. 脊髓：</w:t>
       </w:r>
     </w:p>
     <w:p>
@@ -3056,10 +3056,10 @@
     </w:p>
     <w:p>
       <w:pPr>
-        <w:pStyle w:val="Heading2"/>
-      </w:pPr>
-      <w:r>
-        <w:t>47. 脊髓节段与椎骨的对应关系</w:t>
+        <w:pStyle w:val="h2"/>
+      </w:pPr>
+      <w:r>
+        <w:t>47. 脊髓节段与椎骨的对应关系：</w:t>
       </w:r>
     </w:p>
     <w:p>
@@ -3122,10 +3122,10 @@
     </w:p>
     <w:p>
       <w:pPr>
-        <w:pStyle w:val="Heading2"/>
-      </w:pPr>
-      <w:r>
-        <w:t>48. 脊髓圆锥</w:t>
+        <w:pStyle w:val="h2"/>
+      </w:pPr>
+      <w:r>
+        <w:t>48. 脊髓圆锥：</w:t>
       </w:r>
     </w:p>
     <w:p>
@@ -3188,10 +3188,10 @@
     </w:p>
     <w:p>
       <w:pPr>
-        <w:pStyle w:val="Heading2"/>
-      </w:pPr>
-      <w:r>
-        <w:t>49. 甲状腺结构的描述中，不准确的说法是</w:t>
+        <w:pStyle w:val="h2"/>
+      </w:pPr>
+      <w:r>
+        <w:t>49. 甲状腺结构的描述中，不准确的说法是：</w:t>
       </w:r>
     </w:p>
     <w:p>
@@ -3254,10 +3254,10 @@
     </w:p>
     <w:p>
       <w:pPr>
-        <w:pStyle w:val="Heading2"/>
-      </w:pPr>
-      <w:r>
-        <w:t>50. 甲状腺峡位于</w:t>
+        <w:pStyle w:val="h2"/>
+      </w:pPr>
+      <w:r>
+        <w:t>50. 甲状腺峡位于：</w:t>
       </w:r>
     </w:p>
     <w:p>
@@ -3320,10 +3320,10 @@
     </w:p>
     <w:p>
       <w:pPr>
-        <w:pStyle w:val="Heading2"/>
-      </w:pPr>
-      <w:r>
-        <w:t>51. 间脑中与躯干、四肢特异性躯体感觉传导相关是</w:t>
+        <w:pStyle w:val="h2"/>
+      </w:pPr>
+      <w:r>
+        <w:t>51. 间脑中与躯干、四肢特异性躯体感觉传导相关是：</w:t>
       </w:r>
     </w:p>
     <w:p>
@@ -3386,10 +3386,10 @@
     </w:p>
     <w:p>
       <w:pPr>
-        <w:pStyle w:val="Heading2"/>
-      </w:pPr>
-      <w:r>
-        <w:t>52. 兼有内、外分泌功能的是</w:t>
+        <w:pStyle w:val="h2"/>
+      </w:pPr>
+      <w:r>
+        <w:t>52. 兼有内、外分泌功能的是：</w:t>
       </w:r>
     </w:p>
     <w:p>
@@ -3452,10 +3452,10 @@
     </w:p>
     <w:p>
       <w:pPr>
-        <w:pStyle w:val="Heading2"/>
-      </w:pPr>
-      <w:r>
-        <w:t>53. 腱鞘</w:t>
+        <w:pStyle w:val="h2"/>
+      </w:pPr>
+      <w:r>
+        <w:t>53. 腱鞘：</w:t>
       </w:r>
     </w:p>
     <w:p>
@@ -3518,10 +3518,10 @@
     </w:p>
     <w:p>
       <w:pPr>
-        <w:pStyle w:val="Heading2"/>
-      </w:pPr>
-      <w:r>
-        <w:t>54. 交感神经的低级中枢位于</w:t>
+        <w:pStyle w:val="h2"/>
+      </w:pPr>
+      <w:r>
+        <w:t>54. 交感神经的低级中枢位于：</w:t>
       </w:r>
     </w:p>
     <w:p>
@@ -3584,10 +3584,10 @@
     </w:p>
     <w:p>
       <w:pPr>
-        <w:pStyle w:val="Heading2"/>
-      </w:pPr>
-      <w:r>
-        <w:t>55. 交感神经交通支的说法何者错误</w:t>
+        <w:pStyle w:val="h2"/>
+      </w:pPr>
+      <w:r>
+        <w:t>55. 交感神经交通支的说法何者错误：</w:t>
       </w:r>
     </w:p>
     <w:p>
@@ -3650,10 +3650,10 @@
     </w:p>
     <w:p>
       <w:pPr>
-        <w:pStyle w:val="Heading2"/>
-      </w:pPr>
-      <w:r>
-        <w:t>56. 颈椎正确的是</w:t>
+        <w:pStyle w:val="h2"/>
+      </w:pPr>
+      <w:r>
+        <w:t>56. 颈椎正确的是：</w:t>
       </w:r>
     </w:p>
     <w:p>
@@ -3716,10 +3716,10 @@
     </w:p>
     <w:p>
       <w:pPr>
-        <w:pStyle w:val="Heading2"/>
-      </w:pPr>
-      <w:r>
-        <w:t>57. 颏舌肌</w:t>
+        <w:pStyle w:val="h2"/>
+      </w:pPr>
+      <w:r>
+        <w:t>57. 颏舌肌：</w:t>
       </w:r>
     </w:p>
     <w:p>
@@ -3782,10 +3782,10 @@
     </w:p>
     <w:p>
       <w:pPr>
-        <w:pStyle w:val="Heading2"/>
-      </w:pPr>
-      <w:r>
-        <w:t>58. 阑尾动脉起自</w:t>
+        <w:pStyle w:val="h2"/>
+      </w:pPr>
+      <w:r>
+        <w:t>58. 阑尾动脉起自：</w:t>
       </w:r>
     </w:p>
     <w:p>
@@ -3848,10 +3848,10 @@
     </w:p>
     <w:p>
       <w:pPr>
-        <w:pStyle w:val="Heading2"/>
-      </w:pPr>
-      <w:r>
-        <w:t>59. 泪囊窝位于</w:t>
+        <w:pStyle w:val="h2"/>
+      </w:pPr>
+      <w:r>
+        <w:t>59. 泪囊窝位于：</w:t>
       </w:r>
     </w:p>
     <w:p>
@@ -3914,10 +3914,10 @@
     </w:p>
     <w:p>
       <w:pPr>
-        <w:pStyle w:val="Heading2"/>
-      </w:pPr>
-      <w:r>
-        <w:t>60. 连接相邻椎弓板的结构是</w:t>
+        <w:pStyle w:val="h2"/>
+      </w:pPr>
+      <w:r>
+        <w:t>60. 连接相邻椎弓板的结构是：</w:t>
       </w:r>
     </w:p>
     <w:p>
@@ -3980,10 +3980,10 @@
     </w:p>
     <w:p>
       <w:pPr>
-        <w:pStyle w:val="Heading2"/>
-      </w:pPr>
-      <w:r>
-        <w:t>61. 淋巴器官不包括</w:t>
+        <w:pStyle w:val="h2"/>
+      </w:pPr>
+      <w:r>
+        <w:t>61. 淋巴器官不包括：</w:t>
       </w:r>
     </w:p>
     <w:p>
@@ -4046,10 +4046,10 @@
     </w:p>
     <w:p>
       <w:pPr>
-        <w:pStyle w:val="Heading2"/>
-      </w:pPr>
-      <w:r>
-        <w:t>62. 颅中窝的孔裂有</w:t>
+        <w:pStyle w:val="h2"/>
+      </w:pPr>
+      <w:r>
+        <w:t>62. 颅中窝的孔裂有：</w:t>
       </w:r>
     </w:p>
     <w:p>
@@ -4112,10 +4112,10 @@
     </w:p>
     <w:p>
       <w:pPr>
-        <w:pStyle w:val="Heading2"/>
-      </w:pPr>
-      <w:r>
-        <w:t>63. 颅中窝内由前往后排列的孔为</w:t>
+        <w:pStyle w:val="h2"/>
+      </w:pPr>
+      <w:r>
+        <w:t>63. 颅中窝内由前往后排列的孔为：</w:t>
       </w:r>
     </w:p>
     <w:p>
@@ -4178,10 +4178,10 @@
     </w:p>
     <w:p>
       <w:pPr>
-        <w:pStyle w:val="Heading2"/>
-      </w:pPr>
-      <w:r>
-        <w:t>64. 迷走神经不支配</w:t>
+        <w:pStyle w:val="h2"/>
+      </w:pPr>
+      <w:r>
+        <w:t>64. 迷走神经不支配：</w:t>
       </w:r>
     </w:p>
     <w:p>
@@ -4244,10 +4244,10 @@
     </w:p>
     <w:p>
       <w:pPr>
-        <w:pStyle w:val="Heading2"/>
-      </w:pPr>
-      <w:r>
-        <w:t>65. 拇指不能对掌是因为损伤</w:t>
+        <w:pStyle w:val="h2"/>
+      </w:pPr>
+      <w:r>
+        <w:t>65. 拇指不能对掌是因为损伤：</w:t>
       </w:r>
     </w:p>
     <w:p>
@@ -4310,10 +4310,10 @@
     </w:p>
     <w:p>
       <w:pPr>
-        <w:pStyle w:val="Heading2"/>
-      </w:pPr>
-      <w:r>
-        <w:t>66. 内侧丘系</w:t>
+        <w:pStyle w:val="h2"/>
+      </w:pPr>
+      <w:r>
+        <w:t>66. 内侧丘系：</w:t>
       </w:r>
     </w:p>
     <w:p>
@@ -4376,10 +4376,10 @@
     </w:p>
     <w:p>
       <w:pPr>
-        <w:pStyle w:val="Heading2"/>
-      </w:pPr>
-      <w:r>
-        <w:t>67. 内囊位于</w:t>
+        <w:pStyle w:val="h2"/>
+      </w:pPr>
+      <w:r>
+        <w:t>67. 内囊位于：</w:t>
       </w:r>
     </w:p>
     <w:p>
@@ -4442,10 +4442,10 @@
     </w:p>
     <w:p>
       <w:pPr>
-        <w:pStyle w:val="Heading2"/>
-      </w:pPr>
-      <w:r>
-        <w:t>68. 内脏大神经</w:t>
+        <w:pStyle w:val="h2"/>
+      </w:pPr>
+      <w:r>
+        <w:t>68. 内脏大神经：</w:t>
       </w:r>
     </w:p>
     <w:p>
@@ -4508,10 +4508,10 @@
     </w:p>
     <w:p>
       <w:pPr>
-        <w:pStyle w:val="Heading2"/>
-      </w:pPr>
-      <w:r>
-        <w:t>69. 内脏神经的说法何者错误</w:t>
+        <w:pStyle w:val="h2"/>
+      </w:pPr>
+      <w:r>
+        <w:t>69. 内脏神经的说法何者错误：</w:t>
       </w:r>
     </w:p>
     <w:p>
@@ -4574,10 +4574,10 @@
     </w:p>
     <w:p>
       <w:pPr>
-        <w:pStyle w:val="Heading2"/>
-      </w:pPr>
-      <w:r>
-        <w:t>70. 内脏小神经穿过</w:t>
+        <w:pStyle w:val="h2"/>
+      </w:pPr>
+      <w:r>
+        <w:t>70. 内脏小神经穿过：</w:t>
       </w:r>
     </w:p>
     <w:p>
@@ -4640,10 +4640,10 @@
     </w:p>
     <w:p>
       <w:pPr>
-        <w:pStyle w:val="Heading2"/>
-      </w:pPr>
-      <w:r>
-        <w:t>71. 男性尿道最宽大部位是</w:t>
+        <w:pStyle w:val="h2"/>
+      </w:pPr>
+      <w:r>
+        <w:t>71. 男性尿道最宽大部位是：</w:t>
       </w:r>
     </w:p>
     <w:p>
@@ -4706,10 +4706,10 @@
     </w:p>
     <w:p>
       <w:pPr>
-        <w:pStyle w:val="Heading2"/>
-      </w:pPr>
-      <w:r>
-        <w:t>72. 男性生殖腺是</w:t>
+        <w:pStyle w:val="h2"/>
+      </w:pPr>
+      <w:r>
+        <w:t>72. 男性生殖腺是：</w:t>
       </w:r>
     </w:p>
     <w:p>
@@ -4772,10 +4772,10 @@
     </w:p>
     <w:p>
       <w:pPr>
-        <w:pStyle w:val="Heading2"/>
-      </w:pPr>
-      <w:r>
-        <w:t>73. 脑脊液</w:t>
+        <w:pStyle w:val="h2"/>
+      </w:pPr>
+      <w:r>
+        <w:t>73. 脑脊液：</w:t>
       </w:r>
     </w:p>
     <w:p>
@@ -4838,10 +4838,10 @@
     </w:p>
     <w:p>
       <w:pPr>
-        <w:pStyle w:val="Heading2"/>
-      </w:pPr>
-      <w:r>
-        <w:t>74. 皮质核束</w:t>
+        <w:pStyle w:val="h2"/>
+      </w:pPr>
+      <w:r>
+        <w:t>74. 皮质核束：</w:t>
       </w:r>
     </w:p>
     <w:p>
@@ -4904,10 +4904,10 @@
     </w:p>
     <w:p>
       <w:pPr>
-        <w:pStyle w:val="Heading2"/>
-      </w:pPr>
-      <w:r>
-        <w:t>75. 胼胝体</w:t>
+        <w:pStyle w:val="h2"/>
+      </w:pPr>
+      <w:r>
+        <w:t>75. 胼胝体：</w:t>
       </w:r>
     </w:p>
     <w:p>
@@ -4970,10 +4970,10 @@
     </w:p>
     <w:p>
       <w:pPr>
-        <w:pStyle w:val="Heading2"/>
-      </w:pPr>
-      <w:r>
-        <w:t>76. 骑跨性损伤，易损伤尿道的</w:t>
+        <w:pStyle w:val="h2"/>
+      </w:pPr>
+      <w:r>
+        <w:t>76. 骑跨性损伤，易损伤尿道的：</w:t>
       </w:r>
     </w:p>
     <w:p>
@@ -5036,10 +5036,10 @@
     </w:p>
     <w:p>
       <w:pPr>
-        <w:pStyle w:val="Heading2"/>
-      </w:pPr>
-      <w:r>
-        <w:t>77. 前列腺的位置与毗邻，何者错误</w:t>
+        <w:pStyle w:val="h2"/>
+      </w:pPr>
+      <w:r>
+        <w:t>77. 前列腺的位置与毗邻，何者错误：</w:t>
       </w:r>
     </w:p>
     <w:p>
@@ -5102,10 +5102,10 @@
     </w:p>
     <w:p>
       <w:pPr>
-        <w:pStyle w:val="Heading2"/>
-      </w:pPr>
-      <w:r>
-        <w:t>78. 前庭蜗神经进入颅腔的部位是</w:t>
+        <w:pStyle w:val="h2"/>
+      </w:pPr>
+      <w:r>
+        <w:t>78. 前庭蜗神经进入颅腔的部位是：</w:t>
       </w:r>
     </w:p>
     <w:p>
@@ -5168,10 +5168,10 @@
     </w:p>
     <w:p>
       <w:pPr>
-        <w:pStyle w:val="Heading2"/>
-      </w:pPr>
-      <w:r>
-        <w:t>79. 腮腺管</w:t>
+        <w:pStyle w:val="h2"/>
+      </w:pPr>
+      <w:r>
+        <w:t>79. 腮腺管：</w:t>
       </w:r>
     </w:p>
     <w:p>
@@ -5234,10 +5234,10 @@
     </w:p>
     <w:p>
       <w:pPr>
-        <w:pStyle w:val="Heading2"/>
-      </w:pPr>
-      <w:r>
-        <w:t>80. 三叉神经根位于</w:t>
+        <w:pStyle w:val="h2"/>
+      </w:pPr>
+      <w:r>
+        <w:t>80. 三叉神经根位于：</w:t>
       </w:r>
     </w:p>
     <w:p>
@@ -5300,10 +5300,10 @@
     </w:p>
     <w:p>
       <w:pPr>
-        <w:pStyle w:val="Heading2"/>
-      </w:pPr>
-      <w:r>
-        <w:t>81. 伸膝关节的肌肉</w:t>
+        <w:pStyle w:val="h2"/>
+      </w:pPr>
+      <w:r>
+        <w:t>81. 伸膝关节的肌肉：</w:t>
       </w:r>
     </w:p>
     <w:p>
@@ -5366,10 +5366,10 @@
     </w:p>
     <w:p>
       <w:pPr>
-        <w:pStyle w:val="Heading2"/>
-      </w:pPr>
-      <w:r>
-        <w:t>82. 使口张开的肌肉是</w:t>
+        <w:pStyle w:val="h2"/>
+      </w:pPr>
+      <w:r>
+        <w:t>82. 使口张开的肌肉是：</w:t>
       </w:r>
     </w:p>
     <w:p>
@@ -5432,10 +5432,10 @@
     </w:p>
     <w:p>
       <w:pPr>
-        <w:pStyle w:val="Heading2"/>
-      </w:pPr>
-      <w:r>
-        <w:t>83. 使足外翻的肌肉是</w:t>
+        <w:pStyle w:val="h2"/>
+      </w:pPr>
+      <w:r>
+        <w:t>83. 使足外翻的肌肉是：</w:t>
       </w:r>
     </w:p>
     <w:p>
@@ -5498,10 +5498,10 @@
     </w:p>
     <w:p>
       <w:pPr>
-        <w:pStyle w:val="Heading2"/>
-      </w:pPr>
-      <w:r>
-        <w:t>84. 视觉性语言中枢位于</w:t>
+        <w:pStyle w:val="h2"/>
+      </w:pPr>
+      <w:r>
+        <w:t>84. 视觉性语言中枢位于：</w:t>
       </w:r>
     </w:p>
     <w:p>
@@ -5564,10 +5564,10 @@
     </w:p>
     <w:p>
       <w:pPr>
-        <w:pStyle w:val="Heading2"/>
-      </w:pPr>
-      <w:r>
-        <w:t>85. 手掌刀伤后拇指不能内收，可能损伤的神经是</w:t>
+        <w:pStyle w:val="h2"/>
+      </w:pPr>
+      <w:r>
+        <w:t>85. 手掌刀伤后拇指不能内收，可能损伤的神经是：</w:t>
       </w:r>
     </w:p>
     <w:p>
@@ -5630,10 +5630,10 @@
     </w:p>
     <w:p>
       <w:pPr>
-        <w:pStyle w:val="Heading2"/>
-      </w:pPr>
-      <w:r>
-        <w:t>86. 通过海绵窦外壁的脑神经</w:t>
+        <w:pStyle w:val="h2"/>
+      </w:pPr>
+      <w:r>
+        <w:t>86. 通过海绵窦外壁的脑神经：</w:t>
       </w:r>
     </w:p>
     <w:p>
@@ -5696,10 +5696,10 @@
     </w:p>
     <w:p>
       <w:pPr>
-        <w:pStyle w:val="Heading2"/>
-      </w:pPr>
-      <w:r>
-        <w:t>87. 通过肩关节囊内的肌腱是</w:t>
+        <w:pStyle w:val="h2"/>
+      </w:pPr>
+      <w:r>
+        <w:t>87. 通过肩关节囊内的肌腱是：</w:t>
       </w:r>
     </w:p>
     <w:p>
@@ -5762,10 +5762,10 @@
     </w:p>
     <w:p>
       <w:pPr>
-        <w:pStyle w:val="Heading2"/>
-      </w:pPr>
-      <w:r>
-        <w:t>88. 通过腕管的神经是</w:t>
+        <w:pStyle w:val="h2"/>
+      </w:pPr>
+      <w:r>
+        <w:t>88. 通过腕管的神经是：</w:t>
       </w:r>
     </w:p>
     <w:p>
@@ -5828,10 +5828,10 @@
     </w:p>
     <w:p>
       <w:pPr>
-        <w:pStyle w:val="Heading2"/>
-      </w:pPr>
-      <w:r>
-        <w:t>89. 头面部的痛温觉传导路的第一级神经元的胞体位于</w:t>
+        <w:pStyle w:val="h2"/>
+      </w:pPr>
+      <w:r>
+        <w:t>89. 头面部的痛温觉传导路的第一级神经元的胞体位于：</w:t>
       </w:r>
     </w:p>
     <w:p>
@@ -5894,10 +5894,10 @@
     </w:p>
     <w:p>
       <w:pPr>
-        <w:pStyle w:val="Heading2"/>
-      </w:pPr>
-      <w:r>
-        <w:t>90. 唾液腺的副交感纤维走行在</w:t>
+        <w:pStyle w:val="h2"/>
+      </w:pPr>
+      <w:r>
+        <w:t>90. 唾液腺的副交感纤维走行在：</w:t>
       </w:r>
     </w:p>
     <w:p>
@@ -5960,10 +5960,10 @@
     </w:p>
     <w:p>
       <w:pPr>
-        <w:pStyle w:val="Heading2"/>
-      </w:pPr>
-      <w:r>
-        <w:t>91. 位于脑干内的一般内脏运动核为</w:t>
+        <w:pStyle w:val="h2"/>
+      </w:pPr>
+      <w:r>
+        <w:t>91. 位于脑干内的一般内脏运动核为：</w:t>
       </w:r>
     </w:p>
     <w:p>
@@ -6026,10 +6026,10 @@
     </w:p>
     <w:p>
       <w:pPr>
-        <w:pStyle w:val="Heading2"/>
-      </w:pPr>
-      <w:r>
-        <w:t>92. 位于脑桥内的核团是</w:t>
+        <w:pStyle w:val="h2"/>
+      </w:pPr>
+      <w:r>
+        <w:t>92. 位于脑桥内的核团是：</w:t>
       </w:r>
     </w:p>
     <w:p>
@@ -6092,10 +6092,10 @@
     </w:p>
     <w:p>
       <w:pPr>
-        <w:pStyle w:val="Heading2"/>
-      </w:pPr>
-      <w:r>
-        <w:t>93. 胃与十二指肠在表面分界的标志是</w:t>
+        <w:pStyle w:val="h2"/>
+      </w:pPr>
+      <w:r>
+        <w:t>93. 胃与十二指肠在表面分界的标志是：</w:t>
       </w:r>
     </w:p>
     <w:p>
@@ -6158,10 +6158,10 @@
     </w:p>
     <w:p>
       <w:pPr>
-        <w:pStyle w:val="Heading2"/>
-      </w:pPr>
-      <w:r>
-        <w:t>94. 无折光作用的是</w:t>
+        <w:pStyle w:val="h2"/>
+      </w:pPr>
+      <w:r>
+        <w:t>94. 无折光作用的是：</w:t>
       </w:r>
     </w:p>
     <w:p>
@@ -6224,10 +6224,10 @@
     </w:p>
     <w:p>
       <w:pPr>
-        <w:pStyle w:val="Heading2"/>
-      </w:pPr>
-      <w:r>
-        <w:t>95. 下列各结构何者不位于右肾前面</w:t>
+        <w:pStyle w:val="h2"/>
+      </w:pPr>
+      <w:r>
+        <w:t>95. 下列各结构何者不位于右肾前面：</w:t>
       </w:r>
     </w:p>
     <w:p>
@@ -6290,10 +6290,10 @@
     </w:p>
     <w:p>
       <w:pPr>
-        <w:pStyle w:val="Heading2"/>
-      </w:pPr>
-      <w:r>
-        <w:t>96. 下列无屈光作用的结构是</w:t>
+        <w:pStyle w:val="h2"/>
+      </w:pPr>
+      <w:r>
+        <w:t>96. 下列无屈光作用的结构是：</w:t>
       </w:r>
     </w:p>
     <w:p>
@@ -6356,10 +6356,10 @@
     </w:p>
     <w:p>
       <w:pPr>
-        <w:pStyle w:val="Heading2"/>
-      </w:pPr>
-      <w:r>
-        <w:t>97. 下肢深部感觉传导路的交叉部位在</w:t>
+        <w:pStyle w:val="h2"/>
+      </w:pPr>
+      <w:r>
+        <w:t>97. 下肢深部感觉传导路的交叉部位在：</w:t>
       </w:r>
     </w:p>
     <w:p>
@@ -6422,10 +6422,10 @@
     </w:p>
     <w:p>
       <w:pPr>
-        <w:pStyle w:val="Heading2"/>
-      </w:pPr>
-      <w:r>
-        <w:t>98. 小脑不包括</w:t>
+        <w:pStyle w:val="h2"/>
+      </w:pPr>
+      <w:r>
+        <w:t>98. 小脑不包括：</w:t>
       </w:r>
     </w:p>
     <w:p>
@@ -6488,10 +6488,10 @@
     </w:p>
     <w:p>
       <w:pPr>
-        <w:pStyle w:val="Heading2"/>
-      </w:pPr>
-      <w:r>
-        <w:t>99. 小脑核不包括</w:t>
+        <w:pStyle w:val="h2"/>
+      </w:pPr>
+      <w:r>
+        <w:t>99. 小脑核不包括：</w:t>
       </w:r>
     </w:p>
     <w:p>
@@ -6554,10 +6554,10 @@
     </w:p>
     <w:p>
       <w:pPr>
-        <w:pStyle w:val="Heading2"/>
-      </w:pPr>
-      <w:r>
-        <w:t>100. 小脑损伤的典型体征包括</w:t>
+        <w:pStyle w:val="h2"/>
+      </w:pPr>
+      <w:r>
+        <w:t>100. 小脑损伤的典型体征包括：</w:t>
       </w:r>
     </w:p>
     <w:p>
@@ -6620,10 +6620,10 @@
     </w:p>
     <w:p>
       <w:pPr>
-        <w:pStyle w:val="Heading2"/>
-      </w:pPr>
-      <w:r>
-        <w:t>101. 胸膜腔的特点</w:t>
+        <w:pStyle w:val="h2"/>
+      </w:pPr>
+      <w:r>
+        <w:t>101. 胸膜腔的特点：</w:t>
       </w:r>
     </w:p>
     <w:p>
@@ -6686,10 +6686,10 @@
     </w:p>
     <w:p>
       <w:pPr>
-        <w:pStyle w:val="Heading2"/>
-      </w:pPr>
-      <w:r>
-        <w:t>102. 阴茎的描述，何者错误</w:t>
+        <w:pStyle w:val="h2"/>
+      </w:pPr>
+      <w:r>
+        <w:t>102. 阴茎的描述，何者错误：</w:t>
       </w:r>
     </w:p>
     <w:p>
@@ -6752,10 +6752,10 @@
     </w:p>
     <w:p>
       <w:pPr>
-        <w:pStyle w:val="Heading2"/>
-      </w:pPr>
-      <w:r>
-        <w:t>103. 影响性腺发育的腺体是</w:t>
+        <w:pStyle w:val="h2"/>
+      </w:pPr>
+      <w:r>
+        <w:t>103. 影响性腺发育的腺体是：</w:t>
       </w:r>
     </w:p>
     <w:p>
@@ -6818,10 +6818,10 @@
     </w:p>
     <w:p>
       <w:pPr>
-        <w:pStyle w:val="Heading2"/>
-      </w:pPr>
-      <w:r>
-        <w:t>104. 有关颈总动脉的描述错误的是</w:t>
+        <w:pStyle w:val="h2"/>
+      </w:pPr>
+      <w:r>
+        <w:t>104. 有关颈总动脉的描述错误的是：</w:t>
       </w:r>
     </w:p>
     <w:p>
@@ -6884,10 +6884,10 @@
     </w:p>
     <w:p>
       <w:pPr>
-        <w:pStyle w:val="Heading2"/>
-      </w:pPr>
-      <w:r>
-        <w:t>105. 有关松果体的描述，哪项错误</w:t>
+        <w:pStyle w:val="h2"/>
+      </w:pPr>
+      <w:r>
+        <w:t>105. 有关松果体的描述，哪项错误：</w:t>
       </w:r>
     </w:p>
     <w:p>
@@ -6950,10 +6950,10 @@
     </w:p>
     <w:p>
       <w:pPr>
-        <w:pStyle w:val="Heading2"/>
-      </w:pPr>
-      <w:r>
-        <w:t>106. 有关右心房错误的描述是</w:t>
+        <w:pStyle w:val="h2"/>
+      </w:pPr>
+      <w:r>
+        <w:t>106. 有关右心房错误的描述是：</w:t>
       </w:r>
     </w:p>
     <w:p>
@@ -7016,10 +7016,10 @@
     </w:p>
     <w:p>
       <w:pPr>
-        <w:pStyle w:val="Heading2"/>
-      </w:pPr>
-      <w:r>
-        <w:t>107. 有面神经通过的孔是</w:t>
+        <w:pStyle w:val="h2"/>
+      </w:pPr>
+      <w:r>
+        <w:t>107. 有面神经通过的孔是：</w:t>
       </w:r>
     </w:p>
     <w:p>
@@ -7082,10 +7082,10 @@
     </w:p>
     <w:p>
       <w:pPr>
-        <w:pStyle w:val="Heading2"/>
-      </w:pPr>
-      <w:r>
-        <w:t>108. 右侧内囊后脚后部损伤，可出现</w:t>
+        <w:pStyle w:val="h2"/>
+      </w:pPr>
+      <w:r>
+        <w:t>108. 右侧内囊后脚后部损伤，可出现：</w:t>
       </w:r>
     </w:p>
     <w:p>
@@ -7148,10 +7148,10 @@
     </w:p>
     <w:p>
       <w:pPr>
-        <w:pStyle w:val="Heading2"/>
-      </w:pPr>
-      <w:r>
-        <w:t>109. 与牙齿毗邻最近的鼻旁窦是</w:t>
+        <w:pStyle w:val="h2"/>
+      </w:pPr>
+      <w:r>
+        <w:t>109. 与牙齿毗邻最近的鼻旁窦是：</w:t>
       </w:r>
     </w:p>
     <w:p>
@@ -7214,10 +7214,10 @@
     </w:p>
     <w:p>
       <w:pPr>
-        <w:pStyle w:val="Heading2"/>
-      </w:pPr>
-      <w:r>
-        <w:t>110. 在颈部损伤左喉返神经，将引起</w:t>
+        <w:pStyle w:val="h2"/>
+      </w:pPr>
+      <w:r>
+        <w:t>110. 在颈部损伤左喉返神经，将引起：</w:t>
       </w:r>
     </w:p>
     <w:p>
@@ -7280,10 +7280,10 @@
     </w:p>
     <w:p>
       <w:pPr>
-        <w:pStyle w:val="Heading2"/>
-      </w:pPr>
-      <w:r>
-        <w:t>111. 支配下肢的内脏运动神经纤维</w:t>
+        <w:pStyle w:val="h2"/>
+      </w:pPr>
+      <w:r>
+        <w:t>111. 支配下肢的内脏运动神经纤维：</w:t>
       </w:r>
     </w:p>
     <w:p>
@@ -7346,10 +7346,10 @@
     </w:p>
     <w:p>
       <w:pPr>
-        <w:pStyle w:val="Heading2"/>
-      </w:pPr>
-      <w:r>
-        <w:t>112. 支配旋前圆肌和旋前方肌的神经是</w:t>
+        <w:pStyle w:val="h2"/>
+      </w:pPr>
+      <w:r>
+        <w:t>112. 支配旋前圆肌和旋前方肌的神经是：</w:t>
       </w:r>
     </w:p>
     <w:p>
@@ -7412,10 +7412,10 @@
     </w:p>
     <w:p>
       <w:pPr>
-        <w:pStyle w:val="Heading2"/>
-      </w:pPr>
-      <w:r>
-        <w:t>113. 直窦</w:t>
+        <w:pStyle w:val="h2"/>
+      </w:pPr>
+      <w:r>
+        <w:t>113. 直窦：</w:t>
       </w:r>
     </w:p>
     <w:p>
@@ -7478,10 +7478,10 @@
     </w:p>
     <w:p>
       <w:pPr>
-        <w:pStyle w:val="Heading2"/>
-      </w:pPr>
-      <w:r>
-        <w:t>114. 指出下列骨不属于脑颅骨者</w:t>
+        <w:pStyle w:val="h2"/>
+      </w:pPr>
+      <w:r>
+        <w:t>114. 指出下列骨不属于脑颅骨者：</w:t>
       </w:r>
     </w:p>
     <w:p>
@@ -7544,10 +7544,10 @@
     </w:p>
     <w:p>
       <w:pPr>
-        <w:pStyle w:val="Heading2"/>
-      </w:pPr>
-      <w:r>
-        <w:t>115. 属海马结构的是</w:t>
+        <w:pStyle w:val="h2"/>
+      </w:pPr>
+      <w:r>
+        <w:t>115. 属海马结构的是：</w:t>
       </w:r>
     </w:p>
     <w:p>
@@ -7610,10 +7610,10 @@
     </w:p>
     <w:p>
       <w:pPr>
-        <w:pStyle w:val="Heading2"/>
-      </w:pPr>
-      <w:r>
-        <w:t>116. 属于腹膜间位器官的是</w:t>
+        <w:pStyle w:val="h2"/>
+      </w:pPr>
+      <w:r>
+        <w:t>116. 属于腹膜间位器官的是：</w:t>
       </w:r>
     </w:p>
     <w:p>
@@ -7676,10 +7676,10 @@
     </w:p>
     <w:p>
       <w:pPr>
-        <w:pStyle w:val="Heading2"/>
-      </w:pPr>
-      <w:r>
-        <w:t>117. 属于旧小脑的是</w:t>
+        <w:pStyle w:val="h2"/>
+      </w:pPr>
+      <w:r>
+        <w:t>117. 属于旧小脑的是：</w:t>
       </w:r>
     </w:p>
     <w:p>
@@ -7742,10 +7742,10 @@
     </w:p>
     <w:p>
       <w:pPr>
-        <w:pStyle w:val="Heading2"/>
-      </w:pPr>
-      <w:r>
-        <w:t>118. 属于原小脑的是</w:t>
+        <w:pStyle w:val="h2"/>
+      </w:pPr>
+      <w:r>
+        <w:t>118. 属于原小脑的是：</w:t>
       </w:r>
     </w:p>
     <w:p>
@@ -7808,10 +7808,10 @@
     </w:p>
     <w:p>
       <w:pPr>
-        <w:pStyle w:val="Heading2"/>
-      </w:pPr>
-      <w:r>
-        <w:t>119. 左侧视束完全损伤，表现为</w:t>
+        <w:pStyle w:val="h2"/>
+      </w:pPr>
+      <w:r>
+        <w:t>119. 左侧视束完全损伤，表现为：</w:t>
       </w:r>
     </w:p>
     <w:p>
@@ -7874,10 +7874,10 @@
     </w:p>
     <w:p>
       <w:pPr>
-        <w:pStyle w:val="Heading2"/>
-      </w:pPr>
-      <w:r>
-        <w:t>120. 左睾丸静脉常注入</w:t>
+        <w:pStyle w:val="h2"/>
+      </w:pPr>
+      <w:r>
+        <w:t>120. 左睾丸静脉常注入：</w:t>
       </w:r>
     </w:p>
     <w:p>
@@ -7940,7 +7940,7 @@
     </w:p>
     <w:p>
       <w:pPr>
-        <w:pStyle w:val="Heading1"/>
+        <w:pStyle w:val="h1"/>
       </w:pPr>
       <w:r>
         <w:t>二、 名词解释</w:t>
@@ -7948,7 +7948,7 @@
     </w:p>
     <w:p>
       <w:pPr>
-        <w:pStyle w:val="Heading2"/>
+        <w:pStyle w:val="h2"/>
       </w:pPr>
       <w:r>
         <w:t>1. Broca区</w:t>
@@ -7974,7 +7974,7 @@
     </w:p>
     <w:p>
       <w:pPr>
-        <w:pStyle w:val="Heading2"/>
+        <w:pStyle w:val="h2"/>
       </w:pPr>
       <w:r>
         <w:t>2. McBurney点</w:t>
@@ -8000,7 +8000,7 @@
     </w:p>
     <w:p>
       <w:pPr>
-        <w:pStyle w:val="Heading2"/>
+        <w:pStyle w:val="h2"/>
       </w:pPr>
       <w:r>
         <w:t>3. Meckel憩室</w:t>
@@ -8026,7 +8026,7 @@
     </w:p>
     <w:p>
       <w:pPr>
-        <w:pStyle w:val="Heading2"/>
+        <w:pStyle w:val="h2"/>
       </w:pPr>
       <w:r>
         <w:t>4. 白交通支</w:t>
@@ -8052,7 +8052,7 @@
     </w:p>
     <w:p>
       <w:pPr>
-        <w:pStyle w:val="Heading2"/>
+        <w:pStyle w:val="h2"/>
       </w:pPr>
       <w:r>
         <w:t>5. 包皮系带</w:t>
@@ -8078,7 +8078,7 @@
     </w:p>
     <w:p>
       <w:pPr>
-        <w:pStyle w:val="Heading2"/>
+        <w:pStyle w:val="h2"/>
       </w:pPr>
       <w:r>
         <w:t>6. 被盖</w:t>
@@ -8104,7 +8104,7 @@
     </w:p>
     <w:p>
       <w:pPr>
-        <w:pStyle w:val="Heading2"/>
+        <w:pStyle w:val="h2"/>
       </w:pPr>
       <w:r>
         <w:t>7. 鼻旁窦</w:t>
@@ -8130,7 +8130,7 @@
     </w:p>
     <w:p>
       <w:pPr>
-        <w:pStyle w:val="Heading2"/>
+        <w:pStyle w:val="h2"/>
       </w:pPr>
       <w:r>
         <w:t>8. 边缘叶</w:t>
@@ -8156,7 +8156,7 @@
     </w:p>
     <w:p>
       <w:pPr>
-        <w:pStyle w:val="Heading2"/>
+        <w:pStyle w:val="h2"/>
       </w:pPr>
       <w:r>
         <w:t>9. 腹股沟管</w:t>
@@ -8182,7 +8182,7 @@
     </w:p>
     <w:p>
       <w:pPr>
-        <w:pStyle w:val="Heading2"/>
+        <w:pStyle w:val="h2"/>
       </w:pPr>
       <w:r>
         <w:t>10. 腹后内侧核</w:t>
@@ -8208,7 +8208,7 @@
     </w:p>
     <w:p>
       <w:pPr>
-        <w:pStyle w:val="Heading2"/>
+        <w:pStyle w:val="h2"/>
       </w:pPr>
       <w:r>
         <w:t>11. 腹直肌鞘</w:t>
@@ -8234,7 +8234,7 @@
     </w:p>
     <w:p>
       <w:pPr>
-        <w:pStyle w:val="Heading2"/>
+        <w:pStyle w:val="h2"/>
       </w:pPr>
       <w:r>
         <w:t>12. 肝胰壶腹（Vater壶腹）</w:t>
@@ -8260,7 +8260,7 @@
     </w:p>
     <w:p>
       <w:pPr>
-        <w:pStyle w:val="Heading2"/>
+        <w:pStyle w:val="h2"/>
       </w:pPr>
       <w:r>
         <w:t>13. 股三角</w:t>
@@ -8286,7 +8286,7 @@
     </w:p>
     <w:p>
       <w:pPr>
-        <w:pStyle w:val="Heading2"/>
+        <w:pStyle w:val="h2"/>
       </w:pPr>
       <w:r>
         <w:t>14. 鼓索</w:t>
@@ -8312,7 +8312,7 @@
     </w:p>
     <w:p>
       <w:pPr>
-        <w:pStyle w:val="Heading2"/>
+        <w:pStyle w:val="h2"/>
       </w:pPr>
       <w:r>
         <w:t>15. 后尿道</w:t>
@@ -8338,7 +8338,7 @@
     </w:p>
     <w:p>
       <w:pPr>
-        <w:pStyle w:val="Heading2"/>
+        <w:pStyle w:val="h2"/>
       </w:pPr>
       <w:r>
         <w:t>16. 灰交通支</w:t>
@@ -8364,7 +8364,7 @@
     </w:p>
     <w:p>
       <w:pPr>
-        <w:pStyle w:val="Heading2"/>
+        <w:pStyle w:val="h2"/>
       </w:pPr>
       <w:r>
         <w:t>17. 会阴</w:t>
@@ -8390,7 +8390,7 @@
     </w:p>
     <w:p>
       <w:pPr>
-        <w:pStyle w:val="Heading2"/>
+        <w:pStyle w:val="h2"/>
       </w:pPr>
       <w:r>
         <w:t>18. 会阴浅隙</w:t>
@@ -8416,7 +8416,7 @@
     </w:p>
     <w:p>
       <w:pPr>
-        <w:pStyle w:val="Heading2"/>
+        <w:pStyle w:val="h2"/>
       </w:pPr>
       <w:r>
         <w:t>19. 会阴深隙：</w:t>
@@ -8442,7 +8442,7 @@
     </w:p>
     <w:p>
       <w:pPr>
-        <w:pStyle w:val="Heading2"/>
+        <w:pStyle w:val="h2"/>
       </w:pPr>
       <w:r>
         <w:t>20. 肌腱袖</w:t>
@@ -8468,7 +8468,7 @@
     </w:p>
     <w:p>
       <w:pPr>
-        <w:pStyle w:val="Heading2"/>
+        <w:pStyle w:val="h2"/>
       </w:pPr>
       <w:r>
         <w:t>21. 肌腱与腱膜</w:t>
@@ -8494,7 +8494,7 @@
     </w:p>
     <w:p>
       <w:pPr>
-        <w:pStyle w:val="Heading2"/>
+        <w:pStyle w:val="h2"/>
       </w:pPr>
       <w:r>
         <w:t>22. 腱鞘</w:t>
@@ -8520,7 +8520,7 @@
     </w:p>
     <w:p>
       <w:pPr>
-        <w:pStyle w:val="Heading2"/>
+        <w:pStyle w:val="h2"/>
       </w:pPr>
       <w:r>
         <w:t>23. 节前纤维</w:t>
@@ -8546,7 +8546,7 @@
     </w:p>
     <w:p>
       <w:pPr>
-        <w:pStyle w:val="Heading2"/>
+        <w:pStyle w:val="h2"/>
       </w:pPr>
       <w:r>
         <w:t>24. 精索</w:t>
@@ -8572,7 +8572,7 @@
     </w:p>
     <w:p>
       <w:pPr>
-        <w:pStyle w:val="Heading2"/>
+        <w:pStyle w:val="h2"/>
       </w:pPr>
       <w:r>
         <w:t>25. 颈动脉窦</w:t>
@@ -8598,7 +8598,7 @@
     </w:p>
     <w:p>
       <w:pPr>
-        <w:pStyle w:val="Heading2"/>
+        <w:pStyle w:val="h2"/>
       </w:pPr>
       <w:r>
         <w:t>26. 颈动脉小球</w:t>
@@ -8624,7 +8624,7 @@
     </w:p>
     <w:p>
       <w:pPr>
-        <w:pStyle w:val="Heading2"/>
+        <w:pStyle w:val="h2"/>
       </w:pPr>
       <w:r>
         <w:t>27. 联络纤维</w:t>
@@ -8650,7 +8650,7 @@
     </w:p>
     <w:p>
       <w:pPr>
-        <w:pStyle w:val="Heading2"/>
+        <w:pStyle w:val="h2"/>
       </w:pPr>
       <w:r>
         <w:t>28. 内分泌组织</w:t>
@@ -8676,7 +8676,7 @@
     </w:p>
     <w:p>
       <w:pPr>
-        <w:pStyle w:val="Heading2"/>
+        <w:pStyle w:val="h2"/>
       </w:pPr>
       <w:r>
         <w:t>29. 脑干基底部</w:t>
@@ -8702,7 +8702,7 @@
     </w:p>
     <w:p>
       <w:pPr>
-        <w:pStyle w:val="Heading2"/>
+        <w:pStyle w:val="h2"/>
       </w:pPr>
       <w:r>
         <w:t>30. 脑桥小脑三角</w:t>
@@ -8728,7 +8728,7 @@
     </w:p>
     <w:p>
       <w:pPr>
-        <w:pStyle w:val="Heading2"/>
+        <w:pStyle w:val="h2"/>
       </w:pPr>
       <w:r>
         <w:t>31. 尿生殖膈</w:t>
@@ -8754,7 +8754,7 @@
     </w:p>
     <w:p>
       <w:pPr>
-        <w:pStyle w:val="Heading2"/>
+        <w:pStyle w:val="h2"/>
       </w:pPr>
       <w:r>
         <w:t>32. 盆膈</w:t>
@@ -8780,7 +8780,7 @@
     </w:p>
     <w:p>
       <w:pPr>
-        <w:pStyle w:val="Heading2"/>
+        <w:pStyle w:val="h2"/>
       </w:pPr>
       <w:r>
         <w:t>33. 前尿道</w:t>
@@ -8806,7 +8806,7 @@
     </w:p>
     <w:p>
       <w:pPr>
-        <w:pStyle w:val="Heading2"/>
+        <w:pStyle w:val="h2"/>
       </w:pPr>
       <w:r>
         <w:t>34. 乳房悬韧带</w:t>
@@ -8832,7 +8832,7 @@
     </w:p>
     <w:p>
       <w:pPr>
-        <w:pStyle w:val="Heading2"/>
+        <w:pStyle w:val="h2"/>
       </w:pPr>
       <w:r>
         <w:t>35. 三叉丘系</w:t>
@@ -8858,7 +8858,7 @@
     </w:p>
     <w:p>
       <w:pPr>
-        <w:pStyle w:val="Heading2"/>
+        <w:pStyle w:val="h2"/>
       </w:pPr>
       <w:r>
         <w:t>36. 上丘及上丘臂</w:t>
@@ -8884,7 +8884,7 @@
     </w:p>
     <w:p>
       <w:pPr>
-        <w:pStyle w:val="Heading2"/>
+        <w:pStyle w:val="h2"/>
       </w:pPr>
       <w:r>
         <w:t>37. 上神经节</w:t>
@@ -8910,7 +8910,7 @@
     </w:p>
     <w:p>
       <w:pPr>
-        <w:pStyle w:val="Heading2"/>
+        <w:pStyle w:val="h2"/>
       </w:pPr>
       <w:r>
         <w:t>38. 上消化道</w:t>
@@ -8936,7 +8936,7 @@
     </w:p>
     <w:p>
       <w:pPr>
-        <w:pStyle w:val="Heading2"/>
+        <w:pStyle w:val="h2"/>
       </w:pPr>
       <w:r>
         <w:t>39. 神经胶质</w:t>
@@ -8962,7 +8962,7 @@
     </w:p>
     <w:p>
       <w:pPr>
-        <w:pStyle w:val="Heading2"/>
+        <w:pStyle w:val="h2"/>
       </w:pPr>
       <w:r>
         <w:t>40. 肾区</w:t>
@@ -8988,7 +8988,7 @@
     </w:p>
     <w:p>
       <w:pPr>
-        <w:pStyle w:val="Heading2"/>
+        <w:pStyle w:val="h2"/>
       </w:pPr>
       <w:r>
         <w:t>41. 肾盂</w:t>
@@ -9014,7 +9014,7 @@
     </w:p>
     <w:p>
       <w:pPr>
-        <w:pStyle w:val="Heading2"/>
+        <w:pStyle w:val="h2"/>
       </w:pPr>
       <w:r>
         <w:t>42. 声门裂</w:t>
@@ -9040,7 +9040,7 @@
     </w:p>
     <w:p>
       <w:pPr>
-        <w:pStyle w:val="Heading2"/>
+        <w:pStyle w:val="h2"/>
       </w:pPr>
       <w:r>
         <w:t>43. 十二指肠球</w:t>
@@ -9066,7 +9066,7 @@
     </w:p>
     <w:p>
       <w:pPr>
-        <w:pStyle w:val="Heading2"/>
+        <w:pStyle w:val="h2"/>
       </w:pPr>
       <w:r>
         <w:t>44. 投射纤维</w:t>
@@ -9092,7 +9092,7 @@
     </w:p>
     <w:p>
       <w:pPr>
-        <w:pStyle w:val="Heading2"/>
+        <w:pStyle w:val="h2"/>
       </w:pPr>
       <w:r>
         <w:t>45. 外侧丘系</w:t>
@@ -9118,7 +9118,7 @@
     </w:p>
     <w:p>
       <w:pPr>
-        <w:pStyle w:val="Heading2"/>
+        <w:pStyle w:val="h2"/>
       </w:pPr>
       <w:r>
         <w:t>46. 外侧膝状体</w:t>
@@ -9144,7 +9144,7 @@
     </w:p>
     <w:p>
       <w:pPr>
-        <w:pStyle w:val="Heading2"/>
+        <w:pStyle w:val="h2"/>
       </w:pPr>
       <w:r>
         <w:t>47. 纹状体</w:t>
@@ -9170,7 +9170,7 @@
     </w:p>
     <w:p>
       <w:pPr>
-        <w:pStyle w:val="Heading2"/>
+        <w:pStyle w:val="h2"/>
       </w:pPr>
       <w:r>
         <w:t>48. 心包</w:t>
@@ -9196,7 +9196,7 @@
     </w:p>
     <w:p>
       <w:pPr>
-        <w:pStyle w:val="Heading2"/>
+        <w:pStyle w:val="h2"/>
       </w:pPr>
       <w:r>
         <w:t>49. 胸膜与胸膜腔</w:t>
@@ -9222,7 +9222,7 @@
     </w:p>
     <w:p>
       <w:pPr>
-        <w:pStyle w:val="Heading2"/>
+        <w:pStyle w:val="h2"/>
       </w:pPr>
       <w:r>
         <w:t>50. 胸锁筋膜</w:t>
@@ -9248,7 +9248,7 @@
     </w:p>
     <w:p>
       <w:pPr>
-        <w:pStyle w:val="Heading2"/>
+        <w:pStyle w:val="h2"/>
       </w:pPr>
       <w:r>
         <w:t>51. 血-脑屏障</w:t>
@@ -9274,7 +9274,7 @@
     </w:p>
     <w:p>
       <w:pPr>
-        <w:pStyle w:val="Heading2"/>
+        <w:pStyle w:val="h2"/>
       </w:pPr>
       <w:r>
         <w:t>52. 咽淋巴环</w:t>
@@ -9300,7 +9300,7 @@
     </w:p>
     <w:p>
       <w:pPr>
-        <w:pStyle w:val="Heading2"/>
+        <w:pStyle w:val="h2"/>
       </w:pPr>
       <w:r>
         <w:t>53. 翼点</w:t>
@@ -9326,7 +9326,7 @@
     </w:p>
     <w:p>
       <w:pPr>
-        <w:pStyle w:val="Heading2"/>
+        <w:pStyle w:val="h2"/>
       </w:pPr>
       <w:r>
         <w:t>54. 主动脉小球</w:t>
@@ -9352,7 +9352,7 @@
     </w:p>
     <w:p>
       <w:pPr>
-        <w:pStyle w:val="Heading2"/>
+        <w:pStyle w:val="h2"/>
       </w:pPr>
       <w:r>
         <w:t>55. 纵隔</w:t>
@@ -9378,7 +9378,7 @@
     </w:p>
     <w:p>
       <w:pPr>
-        <w:pStyle w:val="Heading1"/>
+        <w:pStyle w:val="h1"/>
       </w:pPr>
       <w:r>
         <w:t>三、 判断题</w:t>
@@ -9386,7 +9386,7 @@
     </w:p>
     <w:p>
       <w:pPr>
-        <w:pStyle w:val="Heading2"/>
+        <w:pStyle w:val="h2"/>
       </w:pPr>
       <w:r>
         <w:t>1. 膀胱分为尖、体、底和颈四部分。</w:t>
@@ -9407,7 +9407,7 @@
     </w:p>
     <w:p>
       <w:pPr>
-        <w:pStyle w:val="Heading2"/>
+        <w:pStyle w:val="h2"/>
       </w:pPr>
       <w:r>
         <w:t>2. 不成对的脑颅骨从前到后的排列为额骨、筛骨、蝶骨和枕骨。</w:t>
@@ -9428,7 +9428,7 @@
     </w:p>
     <w:p>
       <w:pPr>
-        <w:pStyle w:val="Heading2"/>
+        <w:pStyle w:val="h2"/>
       </w:pPr>
       <w:r>
         <w:t>3. 肠系膜上动脉营养全部小肠。</w:t>
@@ -9449,7 +9449,7 @@
     </w:p>
     <w:p>
       <w:pPr>
-        <w:pStyle w:val="Heading2"/>
+        <w:pStyle w:val="h2"/>
       </w:pPr>
       <w:r>
         <w:t>4. 从口腔到十二指肠这部分称为上消化道。</w:t>
@@ -9470,7 +9470,7 @@
     </w:p>
     <w:p>
       <w:pPr>
-        <w:pStyle w:val="Heading2"/>
+        <w:pStyle w:val="h2"/>
       </w:pPr>
       <w:r>
         <w:t>5. 大脑前、中动脉均由颈内动脉发出，大脑后动脉由基底动脉发出。</w:t>
@@ -9491,7 +9491,7 @@
     </w:p>
     <w:p>
       <w:pPr>
-        <w:pStyle w:val="Heading2"/>
+        <w:pStyle w:val="h2"/>
       </w:pPr>
       <w:r>
         <w:t>6. 大隐静脉是全身最长的静脉。在足外侧缘起自足背静脉弓。</w:t>
@@ -9512,7 +9512,7 @@
     </w:p>
     <w:p>
       <w:pPr>
-        <w:pStyle w:val="Heading2"/>
+        <w:pStyle w:val="h2"/>
       </w:pPr>
       <w:r>
         <w:t>7. 第1躯体感觉接受背侧丘脑腹后核传来的痛温觉、位置觉和运动觉。</w:t>
@@ -9533,7 +9533,7 @@
     </w:p>
     <w:p>
       <w:pPr>
-        <w:pStyle w:val="Heading2"/>
+        <w:pStyle w:val="h2"/>
       </w:pPr>
       <w:r>
         <w:t>8. 第四脑室底又称菱形窝。</w:t>
@@ -9554,7 +9554,7 @@
     </w:p>
     <w:p>
       <w:pPr>
-        <w:pStyle w:val="Heading2"/>
+        <w:pStyle w:val="h2"/>
       </w:pPr>
       <w:r>
         <w:t>9. 顶下小叶有缘上回和角回。</w:t>
@@ -9575,7 +9575,7 @@
     </w:p>
     <w:p>
       <w:pPr>
-        <w:pStyle w:val="Heading2"/>
+        <w:pStyle w:val="h2"/>
       </w:pPr>
       <w:r>
         <w:t>10. 窦房结是心的正常起搏点。</w:t>
@@ -9596,7 +9596,7 @@
     </w:p>
     <w:p>
       <w:pPr>
-        <w:pStyle w:val="Heading2"/>
+        <w:pStyle w:val="h2"/>
       </w:pPr>
       <w:r>
         <w:t>11. 副交感神经的低级中枢位于脑干的一般内脏运动核。</w:t>
@@ -9617,7 +9617,7 @@
     </w:p>
     <w:p>
       <w:pPr>
-        <w:pStyle w:val="Heading2"/>
+        <w:pStyle w:val="h2"/>
       </w:pPr>
       <w:r>
         <w:t>12. 腹股沟三角位于腹壁前下部，是腹壁的薄弱区，若腹腔内容物经此三角膨处，则为腹股沟斜疝。</w:t>
@@ -9638,7 +9638,7 @@
     </w:p>
     <w:p>
       <w:pPr>
-        <w:pStyle w:val="Heading2"/>
+        <w:pStyle w:val="h2"/>
       </w:pPr>
       <w:r>
         <w:t>13. 肝门静脉两端都与毛细血管相连。</w:t>
@@ -9659,7 +9659,7 @@
     </w:p>
     <w:p>
       <w:pPr>
-        <w:pStyle w:val="Heading2"/>
+        <w:pStyle w:val="h2"/>
       </w:pPr>
       <w:r>
         <w:t>14. 膈神经支配膈肌和肋间肌的运动，膈神经损伤可致呼吸困难。</w:t>
@@ -9680,7 +9680,7 @@
     </w:p>
     <w:p>
       <w:pPr>
-        <w:pStyle w:val="Heading2"/>
+        <w:pStyle w:val="h2"/>
       </w:pPr>
       <w:r>
         <w:t>15. 股骨下端为内、外侧髁，两者之间有髁间窝。</w:t>
@@ -9701,7 +9701,7 @@
     </w:p>
     <w:p>
       <w:pPr>
-        <w:pStyle w:val="Heading2"/>
+        <w:pStyle w:val="h2"/>
       </w:pPr>
       <w:r>
         <w:t>16. 股三角在大腿前面的上部，上界为腹股沟韧带，内侧界为大收肌外侧缘，外侧界为缝匠肌内侧缘。</w:t>
@@ -9722,7 +9722,7 @@
     </w:p>
     <w:p>
       <w:pPr>
-        <w:pStyle w:val="Heading2"/>
+        <w:pStyle w:val="h2"/>
       </w:pPr>
       <w:r>
         <w:t>17. 骨干与骺相邻处为干骺端，幼年时为骺软骨，成年骨化成骺线。</w:t>
@@ -9743,7 +9743,7 @@
     </w:p>
     <w:p>
       <w:pPr>
-        <w:pStyle w:val="Heading2"/>
+        <w:pStyle w:val="h2"/>
       </w:pPr>
       <w:r>
         <w:t>18. 冠状轴是左右方向与水平面平行，与垂直轴和矢状轴相垂直的轴。</w:t>
@@ -9764,7 +9764,7 @@
     </w:p>
     <w:p>
       <w:pPr>
-        <w:pStyle w:val="Heading2"/>
+        <w:pStyle w:val="h2"/>
       </w:pPr>
       <w:r>
         <w:t>19. 后房间沟、后室间沟与冠状沟的相交处称房室交点。</w:t>
@@ -9785,7 +9785,7 @@
     </w:p>
     <w:p>
       <w:pPr>
-        <w:pStyle w:val="Heading2"/>
+        <w:pStyle w:val="h2"/>
       </w:pPr>
       <w:r>
         <w:t>20. 呼吸系统由呼吸道和肺组成。</w:t>
@@ -9806,7 +9806,7 @@
     </w:p>
     <w:p>
       <w:pPr>
-        <w:pStyle w:val="Heading2"/>
+        <w:pStyle w:val="h2"/>
       </w:pPr>
       <w:r>
         <w:t>21. 棘上韧带是连接所有椎骨棘突尖上的纵行韧带。</w:t>
@@ -9827,7 +9827,7 @@
     </w:p>
     <w:p>
       <w:pPr>
-        <w:pStyle w:val="Heading2"/>
+        <w:pStyle w:val="h2"/>
       </w:pPr>
       <w:r>
         <w:t>22. 脊神经节、三叉神经节、膝神经节均属感觉神经节。</w:t>
@@ -9848,7 +9848,7 @@
     </w:p>
     <w:p>
       <w:pPr>
-        <w:pStyle w:val="Heading2"/>
+        <w:pStyle w:val="h2"/>
       </w:pPr>
       <w:r>
         <w:t>23. 肩关节是上肢骨与躯干骨间连接的惟一关节。</w:t>
@@ -9869,7 +9869,7 @@
     </w:p>
     <w:p>
       <w:pPr>
-        <w:pStyle w:val="Heading2"/>
+        <w:pStyle w:val="h2"/>
       </w:pPr>
       <w:r>
         <w:t>24. 交感神经的低级中枢位于脊髓胸1-腰3节段的灰质侧角。</w:t>
@@ -9890,7 +9890,7 @@
     </w:p>
     <w:p>
       <w:pPr>
-        <w:pStyle w:val="Heading2"/>
+        <w:pStyle w:val="h2"/>
       </w:pPr>
       <w:r>
         <w:t>25. 睫状肌位于睫状体内，由交感神经支配。</w:t>
@@ -9911,7 +9911,7 @@
     </w:p>
     <w:p>
       <w:pPr>
-        <w:pStyle w:val="Heading2"/>
+        <w:pStyle w:val="h2"/>
       </w:pPr>
       <w:r>
         <w:t>26. 颈动脉鞘内有颈总动脉、颈总静脉和迷走神经。</w:t>
@@ -9932,7 +9932,7 @@
     </w:p>
     <w:p>
       <w:pPr>
-        <w:pStyle w:val="Heading2"/>
+        <w:pStyle w:val="h2"/>
       </w:pPr>
       <w:r>
         <w:t>27. 颈动脉小球是扁椭圆形小体，为化学感受器。</w:t>
@@ -9953,7 +9953,7 @@
     </w:p>
     <w:p>
       <w:pPr>
-        <w:pStyle w:val="Heading2"/>
+        <w:pStyle w:val="h2"/>
       </w:pPr>
       <w:r>
         <w:t>28. 颈总动脉是头颈部的主要动脉干。右侧发自主动脉弓，左侧起于头臂干。</w:t>
@@ -9974,7 +9974,7 @@
     </w:p>
     <w:p>
       <w:pPr>
-        <w:pStyle w:val="Heading2"/>
+        <w:pStyle w:val="h2"/>
       </w:pPr>
       <w:r>
         <w:t>29. 淋巴结为大小不一的圆形或椭圆形灰红色小体，一侧隆凸，另一侧凹陷，凹陷中央处为淋巴结门。</w:t>
@@ -9995,7 +9995,7 @@
     </w:p>
     <w:p>
       <w:pPr>
-        <w:pStyle w:val="Heading2"/>
+        <w:pStyle w:val="h2"/>
       </w:pPr>
       <w:r>
         <w:t>30. 颅前窝骨折累及筛板时，可撕脱嗅丝和脑膜，造成嗅觉障碍。</w:t>
@@ -10016,7 +10016,7 @@
     </w:p>
     <w:p>
       <w:pPr>
-        <w:pStyle w:val="Heading2"/>
+        <w:pStyle w:val="h2"/>
       </w:pPr>
       <w:r>
         <w:t>31. 卵巢悬韧带连于卵巢和子宫之间。</w:t>
@@ -10037,7 +10037,7 @@
     </w:p>
     <w:p>
       <w:pPr>
-        <w:pStyle w:val="Heading2"/>
+        <w:pStyle w:val="h2"/>
       </w:pPr>
       <w:r>
         <w:t>32. 泌尿系统是由肾、输尿管、膀胱、前列腺和尿道五部分组成。</w:t>
@@ -10058,7 +10058,7 @@
     </w:p>
     <w:p>
       <w:pPr>
-        <w:pStyle w:val="Heading2"/>
+        <w:pStyle w:val="h2"/>
       </w:pPr>
       <w:r>
         <w:t>33. 内脏大、小神经均属交感神经的节后纤维。</w:t>
@@ -10079,7 +10079,7 @@
     </w:p>
     <w:p>
       <w:pPr>
-        <w:pStyle w:val="Heading2"/>
+        <w:pStyle w:val="h2"/>
       </w:pPr>
       <w:r>
         <w:t>34. 颞下颌关节是颅骨间连结的唯一关节，它由下颌骨的下颌头、颞骨的下颌窝和关节结节构成。</w:t>
@@ -10100,7 +10100,7 @@
     </w:p>
     <w:p>
       <w:pPr>
-        <w:pStyle w:val="Heading2"/>
+        <w:pStyle w:val="h2"/>
       </w:pPr>
       <w:r>
         <w:t>35. 脾的韧带包括胃脾韧带、脾肾韧带和脾结肠韧带。</w:t>
@@ -10121,7 +10121,7 @@
     </w:p>
     <w:p>
       <w:pPr>
-        <w:pStyle w:val="Heading2"/>
+        <w:pStyle w:val="h2"/>
       </w:pPr>
       <w:r>
         <w:t>36. 前室间支是右冠状动脉的主要分支。</w:t>
@@ -10142,7 +10142,7 @@
     </w:p>
     <w:p>
       <w:pPr>
-        <w:pStyle w:val="Heading2"/>
+        <w:pStyle w:val="h2"/>
       </w:pPr>
       <w:r>
         <w:t>37. 舌乳头均含有味蕾，感受味觉。</w:t>
@@ -10163,7 +10163,7 @@
     </w:p>
     <w:p>
       <w:pPr>
-        <w:pStyle w:val="Heading2"/>
+        <w:pStyle w:val="h2"/>
       </w:pPr>
       <w:r>
         <w:t>38. 肾的被膜有3层，由内向外为纤维囊、肾筋膜和脂肪囊。</w:t>
@@ -10184,7 +10184,7 @@
     </w:p>
     <w:p>
       <w:pPr>
-        <w:pStyle w:val="Heading2"/>
+        <w:pStyle w:val="h2"/>
       </w:pPr>
       <w:r>
         <w:t>39. 肾蒂主要结构的排列关系：由前向后依次为肾动脉、肾盂、肾静脉。</w:t>
@@ -10205,7 +10205,7 @@
     </w:p>
     <w:p>
       <w:pPr>
-        <w:pStyle w:val="Heading2"/>
+        <w:pStyle w:val="h2"/>
       </w:pPr>
       <w:r>
         <w:t>40. 视神经盘是视网膜感光最敏感的部位。</w:t>
@@ -10226,7 +10226,7 @@
     </w:p>
     <w:p>
       <w:pPr>
-        <w:pStyle w:val="Heading2"/>
+        <w:pStyle w:val="h2"/>
       </w:pPr>
       <w:r>
         <w:t>41. 输尿管间襞是寻找输尿管口的标志。</w:t>
@@ -10247,7 +10247,7 @@
     </w:p>
     <w:p>
       <w:pPr>
-        <w:pStyle w:val="Heading2"/>
+        <w:pStyle w:val="h2"/>
       </w:pPr>
       <w:r>
         <w:t>42. 通常称鼻、咽、喉为上呼吸道。</w:t>
@@ -10268,7 +10268,7 @@
     </w:p>
     <w:p>
       <w:pPr>
-        <w:pStyle w:val="Heading2"/>
+        <w:pStyle w:val="h2"/>
       </w:pPr>
       <w:r>
         <w:t>43. 外耳道是一弯曲的管道，其内1/3段为软骨部，是耳廓的延续；外2/3段为骨部，为颞骨所成。</w:t>
@@ -10289,7 +10289,7 @@
     </w:p>
     <w:p>
       <w:pPr>
-        <w:pStyle w:val="Heading2"/>
+        <w:pStyle w:val="h2"/>
       </w:pPr>
       <w:r>
         <w:t>44. 胃的出口为贲门。</w:t>
@@ -10310,7 +10310,7 @@
     </w:p>
     <w:p>
       <w:pPr>
-        <w:pStyle w:val="Heading2"/>
+        <w:pStyle w:val="h2"/>
       </w:pPr>
       <w:r>
         <w:t>45. 小腿三头肌由腓肠肌、比目鱼肌和胫骨后肌构成，三者止于跟腱。</w:t>
@@ -10331,7 +10331,7 @@
     </w:p>
     <w:p>
       <w:pPr>
-        <w:pStyle w:val="Heading2"/>
+        <w:pStyle w:val="h2"/>
       </w:pPr>
       <w:r>
         <w:t>46. 斜角肌间隙由第一肋与前、后斜角肌围成，内有臂丛及锁骨下动脉通过。</w:t>
@@ -10352,7 +10352,7 @@
     </w:p>
     <w:p>
       <w:pPr>
-        <w:pStyle w:val="Heading2"/>
+        <w:pStyle w:val="h2"/>
       </w:pPr>
       <w:r>
         <w:t>47. 胸骨分为胸骨柄、胸骨体。</w:t>
@@ -10373,7 +10373,7 @@
     </w:p>
     <w:p>
       <w:pPr>
-        <w:pStyle w:val="Heading2"/>
+        <w:pStyle w:val="h2"/>
       </w:pPr>
       <w:r>
         <w:t>48. 胸膜下界体表投影在肩胛线与第10肋相交。</w:t>
@@ -10394,7 +10394,7 @@
     </w:p>
     <w:p>
       <w:pPr>
-        <w:pStyle w:val="Heading2"/>
+        <w:pStyle w:val="h2"/>
       </w:pPr>
       <w:r>
         <w:t>49. 胸神经前支有12对，均不参与形成丛，呈节段性分布于胸腹部。</w:t>
@@ -10415,7 +10415,7 @@
     </w:p>
     <w:p>
       <w:pPr>
-        <w:pStyle w:val="Heading2"/>
+        <w:pStyle w:val="h2"/>
       </w:pPr>
       <w:r>
         <w:t>50. 硬腭位于腭的前1/3。</w:t>
@@ -10436,7 +10436,7 @@
     </w:p>
     <w:p>
       <w:pPr>
-        <w:pStyle w:val="Heading2"/>
+        <w:pStyle w:val="h2"/>
       </w:pPr>
       <w:r>
         <w:t>51. 硬脑膜与颅盖骨连接疏松，血管破裂后易形成硬膜外血肿。</w:t>
@@ -10457,7 +10457,7 @@
     </w:p>
     <w:p>
       <w:pPr>
-        <w:pStyle w:val="Heading2"/>
+        <w:pStyle w:val="h2"/>
       </w:pPr>
       <w:r>
         <w:t>52. 右淋巴导管由右颈干、右锁骨下干和右支气管纵隔干汇合而成，注入右静脉角。</w:t>
@@ -10478,7 +10478,7 @@
     </w:p>
     <w:p>
       <w:pPr>
-        <w:pStyle w:val="Heading2"/>
+        <w:pStyle w:val="h2"/>
       </w:pPr>
       <w:r>
         <w:t>53. 运动听小骨的镫骨肌受面神经支配。</w:t>
@@ -10499,7 +10499,7 @@
     </w:p>
     <w:p>
       <w:pPr>
-        <w:pStyle w:val="Heading2"/>
+        <w:pStyle w:val="h2"/>
       </w:pPr>
       <w:r>
         <w:t>54. 运动听小骨的鼓膜张肌受三叉神经支配。</w:t>
@@ -10520,7 +10520,7 @@
     </w:p>
     <w:p>
       <w:pPr>
-        <w:pStyle w:val="Heading2"/>
+        <w:pStyle w:val="h2"/>
       </w:pPr>
       <w:r>
         <w:t>55. 在空肠和回肠的粘膜固有层和粘膜下层组织内含有的淋巴滤泡为集合淋巴滤泡。</w:t>
@@ -10541,7 +10541,7 @@
     </w:p>
     <w:p>
       <w:pPr>
-        <w:pStyle w:val="Heading2"/>
+        <w:pStyle w:val="h2"/>
       </w:pPr>
       <w:r>
         <w:t>56. 在胚胎时脊柱只有胸曲和骶曲，婴儿开始抬头、坐和站立时出现颈曲及腰曲。</w:t>
@@ -10562,7 +10562,7 @@
     </w:p>
     <w:p>
       <w:pPr>
-        <w:pStyle w:val="Heading2"/>
+        <w:pStyle w:val="h2"/>
       </w:pPr>
       <w:r>
         <w:t>57. 掌浅弓弓由桡末端与掌浅支吻合而成。</w:t>
@@ -10583,7 +10583,7 @@
     </w:p>
     <w:p>
       <w:pPr>
-        <w:pStyle w:val="Heading2"/>
+        <w:pStyle w:val="h2"/>
       </w:pPr>
       <w:r>
         <w:t>58. 纵膈是两侧肺之间全部器官、结构和结缔组织的总称。</w:t>
@@ -10604,7 +10604,7 @@
     </w:p>
     <w:p>
       <w:pPr>
-        <w:pStyle w:val="Heading2"/>
+        <w:pStyle w:val="h2"/>
       </w:pPr>
       <w:r>
         <w:t>59. 左侧视束损伤，可导致双眼右侧视野偏盲。</w:t>
@@ -10625,7 +10625,7 @@
     </w:p>
     <w:p>
       <w:pPr>
-        <w:pStyle w:val="Heading2"/>
+        <w:pStyle w:val="h2"/>
       </w:pPr>
       <w:r>
         <w:t>60. 坐骨神经的肌支支配股前群肌和股后群肌。</w:t>
@@ -10646,7 +10646,7 @@
     </w:p>
     <w:p>
       <w:pPr>
-        <w:pStyle w:val="Heading1"/>
+        <w:pStyle w:val="h1"/>
       </w:pPr>
       <w:r>
         <w:t>四、 填空题</w:t>
@@ -10654,7 +10654,7 @@
     </w:p>
     <w:p>
       <w:pPr>
-        <w:pStyle w:val="Heading2"/>
+        <w:pStyle w:val="h2"/>
       </w:pPr>
       <w:r>
         <w:t>1. (a)与(b)之间的间隙称为眼房。</w:t>
@@ -10685,7 +10685,7 @@
     </w:p>
     <w:p>
       <w:pPr>
-        <w:pStyle w:val="Heading2"/>
+        <w:pStyle w:val="h2"/>
       </w:pPr>
       <w:r>
         <w:t>2. 膀胱分为(a)、(b)、(c)和(d)四个部分。</w:t>
@@ -10716,7 +10716,7 @@
     </w:p>
     <w:p>
       <w:pPr>
-        <w:pStyle w:val="Heading2"/>
+        <w:pStyle w:val="h2"/>
       </w:pPr>
       <w:r>
         <w:t>3. 鼻旁窦共四对，即(a)、(b)、(c)和(d)。</w:t>
@@ -10747,7 +10747,7 @@
     </w:p>
     <w:p>
       <w:pPr>
-        <w:pStyle w:val="Heading2"/>
+        <w:pStyle w:val="h2"/>
       </w:pPr>
       <w:r>
         <w:t>4. 鼻由(a)、(b)和(c)三部分组成。</w:t>
@@ -10778,7 +10778,7 @@
     </w:p>
     <w:p>
       <w:pPr>
-        <w:pStyle w:val="Heading2"/>
+        <w:pStyle w:val="h2"/>
       </w:pPr>
       <w:r>
         <w:t>5. 壁胸膜依其衬覆部位不同分为(a)、(b)、(c)和(d)四部分。</w:t>
@@ -10809,7 +10809,7 @@
     </w:p>
     <w:p>
       <w:pPr>
-        <w:pStyle w:val="Heading2"/>
+        <w:pStyle w:val="h2"/>
       </w:pPr>
       <w:r>
         <w:t>6. 薄束和楔束位于脊髓的(a)索，脊髓丘脑侧束和皮质脊髓侧束位于(b)索,脊髓丘脑前束和皮质脊髓前束位于(c)索。</w:t>
@@ -10840,7 +10840,7 @@
     </w:p>
     <w:p>
       <w:pPr>
-        <w:pStyle w:val="Heading2"/>
+        <w:pStyle w:val="h2"/>
       </w:pPr>
       <w:r>
         <w:t>7. 肠系膜下动脉的分支为(a)、(b)和(c)。</w:t>
@@ -10871,7 +10871,7 @@
     </w:p>
     <w:p>
       <w:pPr>
-        <w:pStyle w:val="Heading2"/>
+        <w:pStyle w:val="h2"/>
       </w:pPr>
       <w:r>
         <w:t>8. 大脑半球的连合纤维包括(a)、(b)及(c)。</w:t>
@@ -10902,7 +10902,7 @@
     </w:p>
     <w:p>
       <w:pPr>
-        <w:pStyle w:val="Heading2"/>
+        <w:pStyle w:val="h2"/>
       </w:pPr>
       <w:r>
         <w:t>9. 大腿肌后群包括(a)、(b)和(c)。</w:t>
@@ -10933,7 +10933,7 @@
     </w:p>
     <w:p>
       <w:pPr>
-        <w:pStyle w:val="Heading2"/>
+        <w:pStyle w:val="h2"/>
       </w:pPr>
       <w:r>
         <w:t>10. 房水由(a)产生，自(b)经(c)达前房，经虹膜角膜隙进入(d)。</w:t>
@@ -10964,7 +10964,7 @@
     </w:p>
     <w:p>
       <w:pPr>
-        <w:pStyle w:val="Heading2"/>
+        <w:pStyle w:val="h2"/>
       </w:pPr>
       <w:r>
         <w:t>11. 腹股沟管为男性(a)或女性(b)通过的一条肌和腱之间的裂隙。</w:t>
@@ -10995,7 +10995,7 @@
     </w:p>
     <w:p>
       <w:pPr>
-        <w:pStyle w:val="Heading2"/>
+        <w:pStyle w:val="h2"/>
       </w:pPr>
       <w:r>
         <w:t>12. 腹膜形成的主要系膜有(a)、(b)、(c)和(d)。</w:t>
@@ -11026,7 +11026,7 @@
     </w:p>
     <w:p>
       <w:pPr>
-        <w:pStyle w:val="Heading2"/>
+        <w:pStyle w:val="h2"/>
       </w:pPr>
       <w:r>
         <w:t>13. 腹主动脉不成对脏支包括(a)、(b)和(c)。</w:t>
@@ -11057,7 +11057,7 @@
     </w:p>
     <w:p>
       <w:pPr>
-        <w:pStyle w:val="Heading2"/>
+        <w:pStyle w:val="h2"/>
       </w:pPr>
       <w:r>
         <w:t>14. 肝内管道形成(a)和(b)两个系统。</w:t>
@@ -11088,7 +11088,7 @@
     </w:p>
     <w:p>
       <w:pPr>
-        <w:pStyle w:val="Heading2"/>
+        <w:pStyle w:val="h2"/>
       </w:pPr>
       <w:r>
         <w:t>15. 骨迷路可分为三部：即(a)、(b)和(c)。</w:t>
@@ -11119,7 +11119,7 @@
     </w:p>
     <w:p>
       <w:pPr>
-        <w:pStyle w:val="Heading2"/>
+        <w:pStyle w:val="h2"/>
       </w:pPr>
       <w:r>
         <w:t>16. 骨髓有(a)和(b)，其中人的一生都存在的骨髓是(c)，有造血功能。</w:t>
@@ -11150,7 +11150,7 @@
     </w:p>
     <w:p>
       <w:pPr>
-        <w:pStyle w:val="Heading2"/>
+        <w:pStyle w:val="h2"/>
       </w:pPr>
       <w:r>
         <w:t>17. 关节的辅助结构包括(a)、(b)、(c)。</w:t>
@@ -11181,7 +11181,7 @@
     </w:p>
     <w:p>
       <w:pPr>
-        <w:pStyle w:val="Heading2"/>
+        <w:pStyle w:val="h2"/>
       </w:pPr>
       <w:r>
         <w:t>18. 喉腔借喉腔侧壁的(a)和(b)分为(c)、(d)和(e)三部分。</w:t>
@@ -11212,7 +11212,7 @@
     </w:p>
     <w:p>
       <w:pPr>
-        <w:pStyle w:val="Heading2"/>
+        <w:pStyle w:val="h2"/>
       </w:pPr>
       <w:r>
         <w:t>19. 脊神经共有31对，分为颈神经(a)对；胸神经(b)对；腰神经(c)对；骶神经(d)对；尾神经(e)对。</w:t>
@@ -11243,7 +11243,7 @@
     </w:p>
     <w:p>
       <w:pPr>
-        <w:pStyle w:val="Heading2"/>
+        <w:pStyle w:val="h2"/>
       </w:pPr>
       <w:r>
         <w:t>20. 脊髓灰质分为(a)、(b)和(c)三部分。</w:t>
@@ -11274,7 +11274,7 @@
     </w:p>
     <w:p>
       <w:pPr>
-        <w:pStyle w:val="Heading2"/>
+        <w:pStyle w:val="h2"/>
       </w:pPr>
       <w:r>
         <w:t>21. 颈内静脉起自颅底颈静脉孔，在颈动脉鞘内沿(a)河(b)外侧下行，与锁骨下静脉汇合成头臂静脉，其汇合处称(c)。</w:t>
@@ -11305,7 +11305,7 @@
     </w:p>
     <w:p>
       <w:pPr>
-        <w:pStyle w:val="Heading2"/>
+        <w:pStyle w:val="h2"/>
       </w:pPr>
       <w:r>
         <w:t>22. 阑尾根部的体表投影点通常用(a)，有时也以(b)表示。</w:t>
@@ -11336,7 +11336,7 @@
     </w:p>
     <w:p>
       <w:pPr>
-        <w:pStyle w:val="Heading2"/>
+        <w:pStyle w:val="h2"/>
       </w:pPr>
       <w:r>
         <w:t>23. 淋巴系统由(a)、(b)和(c)组成。</w:t>
@@ -11367,7 +11367,7 @@
     </w:p>
     <w:p>
       <w:pPr>
-        <w:pStyle w:val="Heading2"/>
+        <w:pStyle w:val="h2"/>
       </w:pPr>
       <w:r>
         <w:t>24. 卵巢借(a)连于骨盆侧缘，借(b)连于子宫。</w:t>
@@ -11398,7 +11398,7 @@
     </w:p>
     <w:p>
       <w:pPr>
-        <w:pStyle w:val="Heading2"/>
+        <w:pStyle w:val="h2"/>
       </w:pPr>
       <w:r>
         <w:t>25. 泌尿系统由(a)、(b)、(c)和(d)四部分组成。</w:t>
@@ -11429,7 +11429,7 @@
     </w:p>
     <w:p>
       <w:pPr>
-        <w:pStyle w:val="Heading2"/>
+        <w:pStyle w:val="h2"/>
       </w:pPr>
       <w:r>
         <w:t xml:space="preserve">26. 面颅骨中不成对的是(a)、(b)和(c)。       </w:t>
@@ -11460,7 +11460,7 @@
     </w:p>
     <w:p>
       <w:pPr>
-        <w:pStyle w:val="Heading2"/>
+        <w:pStyle w:val="h2"/>
       </w:pPr>
       <w:r>
         <w:t>27. 面神经的面神经管内分支包括(a)、(b)和(c)。</w:t>
@@ -11491,7 +11491,7 @@
     </w:p>
     <w:p>
       <w:pPr>
-        <w:pStyle w:val="Heading2"/>
+        <w:pStyle w:val="h2"/>
       </w:pPr>
       <w:r>
         <w:t>28. 膜迷路由(a)、(b)和(c)三部分组成。</w:t>
@@ -11522,7 +11522,7 @@
     </w:p>
     <w:p>
       <w:pPr>
-        <w:pStyle w:val="Heading2"/>
+        <w:pStyle w:val="h2"/>
       </w:pPr>
       <w:r>
         <w:t>29. 内囊位于(a)、(b)和(c)之间。</w:t>
@@ -11553,7 +11553,7 @@
     </w:p>
     <w:p>
       <w:pPr>
-        <w:pStyle w:val="Heading2"/>
+        <w:pStyle w:val="h2"/>
       </w:pPr>
       <w:r>
         <w:t>30. 男性尿道全长有三个膨大为(a)、(b)、(c)。</w:t>
@@ -11584,7 +11584,7 @@
     </w:p>
     <w:p>
       <w:pPr>
-        <w:pStyle w:val="Heading2"/>
+        <w:pStyle w:val="h2"/>
       </w:pPr>
       <w:r>
         <w:t>31. 男性输精管道包括(a)、(b)、(c)和(d)。</w:t>
@@ -11615,7 +11615,7 @@
     </w:p>
     <w:p>
       <w:pPr>
-        <w:pStyle w:val="Heading2"/>
+        <w:pStyle w:val="h2"/>
       </w:pPr>
       <w:r>
         <w:t>32. 脑干中的特殊内脏运动核包括 (a)、(b)、(c)和(d)。</w:t>
@@ -11646,7 +11646,7 @@
     </w:p>
     <w:p>
       <w:pPr>
-        <w:pStyle w:val="Heading2"/>
+        <w:pStyle w:val="h2"/>
       </w:pPr>
       <w:r>
         <w:t>33. 脑和脊髓的表面包有三层被膜，由外向内依次为(a)、(b)和(c)。</w:t>
@@ -11677,7 +11677,7 @@
     </w:p>
     <w:p>
       <w:pPr>
-        <w:pStyle w:val="Heading2"/>
+        <w:pStyle w:val="h2"/>
       </w:pPr>
       <w:r>
         <w:t>34. 脑颅中不成对的是(a)、(b)、(c)和(d)。</w:t>
@@ -11708,7 +11708,7 @@
     </w:p>
     <w:p>
       <w:pPr>
-        <w:pStyle w:val="Heading2"/>
+        <w:pStyle w:val="h2"/>
       </w:pPr>
       <w:r>
         <w:t>35. 脑神经中、混合性的有(a)、(b)、(c)和(d)。</w:t>
@@ -11739,7 +11739,7 @@
     </w:p>
     <w:p>
       <w:pPr>
-        <w:pStyle w:val="Heading2"/>
+        <w:pStyle w:val="h2"/>
       </w:pPr>
       <w:r>
         <w:t>36. 躯干和四肢的痛、温觉第一级神经元位于(a)、第二级位于(b)、第三级位于(c)。</w:t>
@@ -11770,7 +11770,7 @@
     </w:p>
     <w:p>
       <w:pPr>
-        <w:pStyle w:val="Heading2"/>
+        <w:pStyle w:val="h2"/>
       </w:pPr>
       <w:r>
         <w:t>37. 躯干和四肢的意识性本体感觉第一级神经元位于(a)、第二级位于(b)、第三级位于(c)。</w:t>
@@ -11801,7 +11801,7 @@
     </w:p>
     <w:p>
       <w:pPr>
-        <w:pStyle w:val="Heading2"/>
+        <w:pStyle w:val="h2"/>
       </w:pPr>
       <w:r>
         <w:t>38. 乳糜池接受(a)、(b)、(c)。</w:t>
@@ -11832,7 +11832,7 @@
     </w:p>
     <w:p>
       <w:pPr>
-        <w:pStyle w:val="Heading2"/>
+        <w:pStyle w:val="h2"/>
       </w:pPr>
       <w:r>
         <w:t>39. 三边孔有(a)通过，四边孔有(b)和(c)通过。</w:t>
@@ -11863,7 +11863,7 @@
     </w:p>
     <w:p>
       <w:pPr>
-        <w:pStyle w:val="Heading2"/>
+        <w:pStyle w:val="h2"/>
       </w:pPr>
       <w:r>
         <w:t>40. 肾蒂内主要结构自上向下为(a)、(b)、(c)。</w:t>
@@ -11894,7 +11894,7 @@
     </w:p>
     <w:p>
       <w:pPr>
-        <w:pStyle w:val="Heading2"/>
+        <w:pStyle w:val="h2"/>
       </w:pPr>
       <w:r>
         <w:t>41. 肾脏可分为(a)、(b)、(c)、(d)和(e)5个肾段。</w:t>
@@ -11925,7 +11925,7 @@
     </w:p>
     <w:p>
       <w:pPr>
-        <w:pStyle w:val="Heading2"/>
+        <w:pStyle w:val="h2"/>
       </w:pPr>
       <w:r>
         <w:t>42. 声波传入内耳的途径包括(a)和(b)。</w:t>
@@ -11956,7 +11956,7 @@
     </w:p>
     <w:p>
       <w:pPr>
-        <w:pStyle w:val="Heading2"/>
+        <w:pStyle w:val="h2"/>
       </w:pPr>
       <w:r>
         <w:t>43. 输尿管全长分为(a)、(b)和(c)。</w:t>
@@ -11987,7 +11987,7 @@
     </w:p>
     <w:p>
       <w:pPr>
-        <w:pStyle w:val="Heading2"/>
+        <w:pStyle w:val="h2"/>
       </w:pPr>
       <w:r>
         <w:t>44. 锁骨下动脉主要分支有(a)、(b)、(c)。</w:t>
@@ -12018,7 +12018,7 @@
     </w:p>
     <w:p>
       <w:pPr>
-        <w:pStyle w:val="Heading2"/>
+        <w:pStyle w:val="h2"/>
       </w:pPr>
       <w:r>
         <w:t>45. 通常把种系发生上较早出现的(a)称为旧纹状体，较新出现的(b)、(c)称为新纹状体。</w:t>
@@ -12049,7 +12049,7 @@
     </w:p>
     <w:p>
       <w:pPr>
-        <w:pStyle w:val="Heading2"/>
+        <w:pStyle w:val="h2"/>
       </w:pPr>
       <w:r>
         <w:t>46. 网膜孔上界为(a)、下界为(b)、前界为(c)、后界为(d)。</w:t>
@@ -12080,7 +12080,7 @@
     </w:p>
     <w:p>
       <w:pPr>
-        <w:pStyle w:val="Heading2"/>
+        <w:pStyle w:val="h2"/>
       </w:pPr>
       <w:r>
         <w:t>47. 相邻椎骨的(a)和(b)共同围成椎间孔。</w:t>
@@ -12111,7 +12111,7 @@
     </w:p>
     <w:p>
       <w:pPr>
-        <w:pStyle w:val="Heading2"/>
+        <w:pStyle w:val="h2"/>
       </w:pPr>
       <w:r>
         <w:t>48. 小网膜可分为(a)和(b)两部分。</w:t>
@@ -12142,7 +12142,7 @@
     </w:p>
     <w:p>
       <w:pPr>
-        <w:pStyle w:val="Heading2"/>
+        <w:pStyle w:val="h2"/>
       </w:pPr>
       <w:r>
         <w:t>49. 心壁由(a)、(b)和(c)组成。</w:t>
@@ -12173,7 +12173,7 @@
     </w:p>
     <w:p>
       <w:pPr>
-        <w:pStyle w:val="Heading2"/>
+        <w:pStyle w:val="h2"/>
       </w:pPr>
       <w:r>
         <w:t>50. 心的静脉主要有(a)、(b)和(c)。</w:t>
@@ -12204,7 +12204,7 @@
     </w:p>
     <w:p>
       <w:pPr>
-        <w:pStyle w:val="Heading2"/>
+        <w:pStyle w:val="h2"/>
       </w:pPr>
       <w:r>
         <w:t>51. 心血管系统包括(a)、(b)、(c)和(d)。</w:t>
@@ -12235,7 +12235,7 @@
     </w:p>
     <w:p>
       <w:pPr>
-        <w:pStyle w:val="Heading2"/>
+        <w:pStyle w:val="h2"/>
       </w:pPr>
       <w:r>
         <w:t>52. 胸廓上口由(a)、(b)和(c)围成。</w:t>
@@ -12266,7 +12266,7 @@
     </w:p>
     <w:p>
       <w:pPr>
-        <w:pStyle w:val="Heading2"/>
+        <w:pStyle w:val="h2"/>
       </w:pPr>
       <w:r>
         <w:t>53. 胸膜隐窝主要包括(a)、(b)和(c)。</w:t>
@@ -12297,7 +12297,7 @@
     </w:p>
     <w:p>
       <w:pPr>
-        <w:pStyle w:val="Heading2"/>
+        <w:pStyle w:val="h2"/>
       </w:pPr>
       <w:r>
         <w:t>54. 眼球的血管膜由前向后分为(a)、(b)和(c)三部分。</w:t>
@@ -12328,7 +12328,7 @@
     </w:p>
     <w:p>
       <w:pPr>
-        <w:pStyle w:val="Heading2"/>
+        <w:pStyle w:val="h2"/>
       </w:pPr>
       <w:r>
         <w:t>55. 腋动脉的主要分支有(a)、(b)、(c)和(d)。</w:t>
@@ -12359,7 +12359,7 @@
     </w:p>
     <w:p>
       <w:pPr>
-        <w:pStyle w:val="Heading2"/>
+        <w:pStyle w:val="h2"/>
       </w:pPr>
       <w:r>
         <w:t>56. 翼点由(a)、(b)、(c)和(d)会合处，翼点内面有(e)前支通过。</w:t>
@@ -12390,7 +12390,7 @@
     </w:p>
     <w:p>
       <w:pPr>
-        <w:pStyle w:val="Heading2"/>
+        <w:pStyle w:val="h2"/>
       </w:pPr>
       <w:r>
         <w:t>57. 运动听小骨的肌肉共有2条，分别称为(a)和(b)。</w:t>
@@ -12421,7 +12421,7 @@
     </w:p>
     <w:p>
       <w:pPr>
-        <w:pStyle w:val="Heading2"/>
+        <w:pStyle w:val="h2"/>
       </w:pPr>
       <w:r>
         <w:t>58. 掌浅弓由(a)和(b)吻合而成，掌深弓由(c)和(d)吻合而成。</w:t>
@@ -12452,7 +12452,7 @@
     </w:p>
     <w:p>
       <w:pPr>
-        <w:pStyle w:val="Heading2"/>
+        <w:pStyle w:val="h2"/>
       </w:pPr>
       <w:r>
         <w:t>59. 直接连结分为(a)、(b)和(c)。</w:t>
@@ -12483,7 +12483,7 @@
     </w:p>
     <w:p>
       <w:pPr>
-        <w:pStyle w:val="Heading2"/>
+        <w:pStyle w:val="h2"/>
       </w:pPr>
       <w:r>
         <w:t>60. 主动脉弓凸侧从右向左发出三大分支，它们是(a)、(b)、(c)。</w:t>
@@ -12514,7 +12514,7 @@
     </w:p>
     <w:p>
       <w:pPr>
-        <w:pStyle w:val="Heading1"/>
+        <w:pStyle w:val="h1"/>
       </w:pPr>
       <w:r>
         <w:t>五、 问答题</w:t>
@@ -12522,7 +12522,7 @@
     </w:p>
     <w:p>
       <w:pPr>
-        <w:pStyle w:val="Heading2"/>
+        <w:pStyle w:val="h2"/>
       </w:pPr>
       <w:r>
         <w:t>1. 背侧丘脑的特异性中继核团有哪些？</w:t>
@@ -12548,7 +12548,7 @@
     </w:p>
     <w:p>
       <w:pPr>
-        <w:pStyle w:val="Heading2"/>
+        <w:pStyle w:val="h2"/>
       </w:pPr>
       <w:r>
         <w:t>2. 鼻腔外侧壁有哪些结构？有什么作用？</w:t>
@@ -12574,7 +12574,7 @@
     </w:p>
     <w:p>
       <w:pPr>
-        <w:pStyle w:val="Heading2"/>
+        <w:pStyle w:val="h2"/>
       </w:pPr>
       <w:r>
         <w:t>3. 参与呼吸运动的肌有哪些？</w:t>
@@ -12600,7 +12600,7 @@
     </w:p>
     <w:p>
       <w:pPr>
-        <w:pStyle w:val="Heading2"/>
+        <w:pStyle w:val="h2"/>
       </w:pPr>
       <w:r>
         <w:t>4. 侧脑室的位置、分部及功能意义？</w:t>
@@ -12626,7 +12626,7 @@
     </w:p>
     <w:p>
       <w:pPr>
-        <w:pStyle w:val="Heading2"/>
+        <w:pStyle w:val="h2"/>
       </w:pPr>
       <w:r>
         <w:t>5. 吃鱼时不小心鱼刺卡在咽部，多停留于何处？</w:t>
@@ -12652,7 +12652,7 @@
     </w:p>
     <w:p>
       <w:pPr>
-        <w:pStyle w:val="Heading2"/>
+        <w:pStyle w:val="h2"/>
       </w:pPr>
       <w:r>
         <w:t>6. 耻骨联合</w:t>
@@ -12678,7 +12678,7 @@
     </w:p>
     <w:p>
       <w:pPr>
-        <w:pStyle w:val="Heading2"/>
+        <w:pStyle w:val="h2"/>
       </w:pPr>
       <w:r>
         <w:t>7. 大网膜是如何形成的？又形成了哪些结构？</w:t>
@@ -12704,7 +12704,7 @@
     </w:p>
     <w:p>
       <w:pPr>
-        <w:pStyle w:val="Heading2"/>
+        <w:pStyle w:val="h2"/>
       </w:pPr>
       <w:r>
         <w:t>8. 胆汁在何处产生？正常情况下如何排入十二指肠腔的？</w:t>
@@ -12730,7 +12730,7 @@
     </w:p>
     <w:p>
       <w:pPr>
-        <w:pStyle w:val="Heading2"/>
+        <w:pStyle w:val="h2"/>
       </w:pPr>
       <w:r>
         <w:t>9. 动眼神经损伤后可出现哪些临床表现？为什么？</w:t>
@@ -12756,7 +12756,7 @@
     </w:p>
     <w:p>
       <w:pPr>
-        <w:pStyle w:val="Heading2"/>
+        <w:pStyle w:val="h2"/>
       </w:pPr>
       <w:r>
         <w:t>10. 鼓室内的结构有哪些？</w:t>
@@ -12782,7 +12782,7 @@
     </w:p>
     <w:p>
       <w:pPr>
-        <w:pStyle w:val="Heading2"/>
+        <w:pStyle w:val="h2"/>
       </w:pPr>
       <w:r>
         <w:t>11. 何谓鼓索神经，含有哪些纤维成分？</w:t>
@@ -12808,7 +12808,7 @@
     </w:p>
     <w:p>
       <w:pPr>
-        <w:pStyle w:val="Heading2"/>
+        <w:pStyle w:val="h2"/>
       </w:pPr>
       <w:r>
         <w:t>12. 何谓神经纤维？如何区别有髓纤维和无髓纤维？</w:t>
@@ -12834,7 +12834,7 @@
     </w:p>
     <w:p>
       <w:pPr>
-        <w:pStyle w:val="Heading2"/>
+        <w:pStyle w:val="h2"/>
       </w:pPr>
       <w:r>
         <w:t>13. 患者突然腹部剧痛，恶心，呕吐，巩膜黄染急诊来院检查，医生初步诊断为胆总管结石。为进一步确诊，医生采用胆道造影检查法，此法需将导管从口腔送至十二指肠大乳头处，向胆总管注造影剂。请问：</w:t>
@@ -12866,7 +12866,7 @@
     </w:p>
     <w:p>
       <w:pPr>
-        <w:pStyle w:val="Heading2"/>
+        <w:pStyle w:val="h2"/>
       </w:pPr>
       <w:r>
         <w:t>14. 灰质和白质在脊髓内是如何配布的？</w:t>
@@ -12892,7 +12892,7 @@
     </w:p>
     <w:p>
       <w:pPr>
-        <w:pStyle w:val="Heading2"/>
+        <w:pStyle w:val="h2"/>
       </w:pPr>
       <w:r>
         <w:t>15. 灰质和白质在脑干中是如何配布的？</w:t>
@@ -12918,7 +12918,7 @@
     </w:p>
     <w:p>
       <w:pPr>
-        <w:pStyle w:val="Heading2"/>
+        <w:pStyle w:val="h2"/>
       </w:pPr>
       <w:r>
         <w:t>16. 肌的辅助装置有哪些？</w:t>
@@ -12944,7 +12944,7 @@
     </w:p>
     <w:p>
       <w:pPr>
-        <w:pStyle w:val="Heading2"/>
+        <w:pStyle w:val="h2"/>
       </w:pPr>
       <w:r>
         <w:t>17. 基底神经核有哪些，有何功能？</w:t>
@@ -12970,7 +12970,7 @@
     </w:p>
     <w:p>
       <w:pPr>
-        <w:pStyle w:val="Heading2"/>
+        <w:pStyle w:val="h2"/>
       </w:pPr>
       <w:r>
         <w:t>18. 简述臂丛的组成及其在锁骨下部发出的主要神经。</w:t>
@@ -12996,7 +12996,7 @@
     </w:p>
     <w:p>
       <w:pPr>
-        <w:pStyle w:val="Heading2"/>
+        <w:pStyle w:val="h2"/>
       </w:pPr>
       <w:r>
         <w:t>19. 简述骶丛的组成和位置，有哪些分支？</w:t>
@@ -13022,7 +13022,7 @@
     </w:p>
     <w:p>
       <w:pPr>
-        <w:pStyle w:val="Heading2"/>
+        <w:pStyle w:val="h2"/>
       </w:pPr>
       <w:r>
         <w:t>20. 简述房水循环的途径。</w:t>
@@ -13048,7 +13048,7 @@
     </w:p>
     <w:p>
       <w:pPr>
-        <w:pStyle w:val="Heading2"/>
+        <w:pStyle w:val="h2"/>
       </w:pPr>
       <w:r>
         <w:t>21. 简述会阴的概念，尿生殖膈与盆膈的概念。</w:t>
@@ -13074,7 +13074,7 @@
     </w:p>
     <w:p>
       <w:pPr>
-        <w:pStyle w:val="Heading2"/>
+        <w:pStyle w:val="h2"/>
       </w:pPr>
       <w:r>
         <w:t>22. 简述间脑的分部</w:t>
@@ -13100,7 +13100,7 @@
     </w:p>
     <w:p>
       <w:pPr>
-        <w:pStyle w:val="Heading2"/>
+        <w:pStyle w:val="h2"/>
       </w:pPr>
       <w:r>
         <w:t>23. 简述精囊和前列腺的位置、形态及毗邻。</w:t>
@@ -13126,7 +13126,7 @@
     </w:p>
     <w:p>
       <w:pPr>
-        <w:pStyle w:val="Heading2"/>
+        <w:pStyle w:val="h2"/>
       </w:pPr>
       <w:r>
         <w:t>24. 简述泌尿系统的组成及各部分的功能。</w:t>
@@ -13152,7 +13152,7 @@
     </w:p>
     <w:p>
       <w:pPr>
-        <w:pStyle w:val="Heading2"/>
+        <w:pStyle w:val="h2"/>
       </w:pPr>
       <w:r>
         <w:t>25. 简述声波经空气传导的途径。</w:t>
@@ -13178,7 +13178,7 @@
     </w:p>
     <w:p>
       <w:pPr>
-        <w:pStyle w:val="Heading2"/>
+        <w:pStyle w:val="h2"/>
       </w:pPr>
       <w:r>
         <w:t>26. 简述输精管的形态特征、分部和行径。</w:t>
@@ -13204,7 +13204,7 @@
     </w:p>
     <w:p>
       <w:pPr>
-        <w:pStyle w:val="Heading2"/>
+        <w:pStyle w:val="h2"/>
       </w:pPr>
       <w:r>
         <w:t>27. 简述下丘脑的神经内分泌核团及其传导束。</w:t>
@@ -13230,7 +13230,7 @@
     </w:p>
     <w:p>
       <w:pPr>
-        <w:pStyle w:val="Heading2"/>
+        <w:pStyle w:val="h2"/>
       </w:pPr>
       <w:r>
         <w:t>28. 简述眼球壁的组成。</w:t>
@@ -13256,7 +13256,7 @@
     </w:p>
     <w:p>
       <w:pPr>
-        <w:pStyle w:val="Heading2"/>
+        <w:pStyle w:val="h2"/>
       </w:pPr>
       <w:r>
         <w:t>29. 简述眼球外肌的神经支配。</w:t>
@@ -13282,7 +13282,7 @@
     </w:p>
     <w:p>
       <w:pPr>
-        <w:pStyle w:val="Heading2"/>
+        <w:pStyle w:val="h2"/>
       </w:pPr>
       <w:r>
         <w:t>30. 简述腰丛的组成和位置，其分支如何？</w:t>
@@ -13308,7 +13308,7 @@
     </w:p>
     <w:p>
       <w:pPr>
-        <w:pStyle w:val="Heading2"/>
+        <w:pStyle w:val="h2"/>
       </w:pPr>
       <w:r>
         <w:t>31. 简述阴茎的分部及构成。</w:t>
@@ -13334,7 +13334,7 @@
     </w:p>
     <w:p>
       <w:pPr>
-        <w:pStyle w:val="Heading2"/>
+        <w:pStyle w:val="h2"/>
       </w:pPr>
       <w:r>
         <w:t>32. 简述子宫的位置、形态、分部及固定装置。</w:t>
@@ -13360,7 +13360,7 @@
     </w:p>
     <w:p>
       <w:pPr>
-        <w:pStyle w:val="Heading2"/>
+        <w:pStyle w:val="h2"/>
       </w:pPr>
       <w:r>
         <w:t>33. 老年的骨为什么易骨折而不易变形？</w:t>
@@ -13386,7 +13386,7 @@
     </w:p>
     <w:p>
       <w:pPr>
-        <w:pStyle w:val="Heading2"/>
+        <w:pStyle w:val="h2"/>
       </w:pPr>
       <w:r>
         <w:t>34. 临床上胃溃疡和胃癌好发于胃窦，指的是何处？</w:t>
@@ -13412,7 +13412,7 @@
     </w:p>
     <w:p>
       <w:pPr>
-        <w:pStyle w:val="Heading2"/>
+        <w:pStyle w:val="h2"/>
       </w:pPr>
       <w:r>
         <w:t>35. 某人鼻唇沟周围疖肿后，高热一周，疖肿被挤压后细菌栓子播散，引起眼球运动障碍，试解释为什么？</w:t>
@@ -13438,7 +13438,7 @@
     </w:p>
     <w:p>
       <w:pPr>
-        <w:pStyle w:val="Heading2"/>
+        <w:pStyle w:val="h2"/>
       </w:pPr>
       <w:r>
         <w:t>36. 颞下颌关节怎样组成的？有何特点？</w:t>
@@ -13464,7 +13464,7 @@
     </w:p>
     <w:p>
       <w:pPr>
-        <w:pStyle w:val="Heading2"/>
+        <w:pStyle w:val="h2"/>
       </w:pPr>
       <w:r>
         <w:t>37. 气管切开手术常在何处进行？</w:t>
@@ -13490,7 +13490,7 @@
     </w:p>
     <w:p>
       <w:pPr>
-        <w:pStyle w:val="Heading2"/>
+        <w:pStyle w:val="h2"/>
       </w:pPr>
       <w:r>
         <w:t>38. 气管异物多坠入哪侧主支气管，为什么？</w:t>
@@ -13516,7 +13516,7 @@
     </w:p>
     <w:p>
       <w:pPr>
-        <w:pStyle w:val="Heading2"/>
+        <w:pStyle w:val="h2"/>
       </w:pPr>
       <w:r>
         <w:t>39. 前庭神经节、蜗神经节各位于何处？由哪几类神经元组成，其周围突分布于何处？</w:t>
@@ -13542,7 +13542,7 @@
     </w:p>
     <w:p>
       <w:pPr>
-        <w:pStyle w:val="Heading2"/>
+        <w:pStyle w:val="h2"/>
       </w:pPr>
       <w:r>
         <w:t>40. 人体内神经节从性质上分哪几类，各有哪些神经节？</w:t>
@@ -13568,7 +13568,7 @@
     </w:p>
     <w:p>
       <w:pPr>
-        <w:pStyle w:val="Heading2"/>
+        <w:pStyle w:val="h2"/>
       </w:pPr>
       <w:r>
         <w:t>41. 韧带</w:t>
@@ -13594,7 +13594,7 @@
     </w:p>
     <w:p>
       <w:pPr>
-        <w:pStyle w:val="Heading2"/>
+        <w:pStyle w:val="h2"/>
       </w:pPr>
       <w:r>
         <w:t>42. 神经系统都要哪些功能？</w:t>
@@ -13620,7 +13620,7 @@
     </w:p>
     <w:p>
       <w:pPr>
-        <w:pStyle w:val="Heading2"/>
+        <w:pStyle w:val="h2"/>
       </w:pPr>
       <w:r>
         <w:t>43. 肾的额状切面上可见到哪些构造？</w:t>
@@ -13646,7 +13646,7 @@
     </w:p>
     <w:p>
       <w:pPr>
-        <w:pStyle w:val="Heading2"/>
+        <w:pStyle w:val="h2"/>
       </w:pPr>
       <w:r>
         <w:t>44. 肾蒂内各结构自前向后、自上而下的顺序如何？</w:t>
@@ -13672,7 +13672,7 @@
     </w:p>
     <w:p>
       <w:pPr>
-        <w:pStyle w:val="Heading2"/>
+        <w:pStyle w:val="h2"/>
       </w:pPr>
       <w:r>
         <w:t>45. 试比较脑神经与脊神经纤维有哪些异同。</w:t>
@@ -13698,7 +13698,7 @@
     </w:p>
     <w:p>
       <w:pPr>
-        <w:pStyle w:val="Heading2"/>
+        <w:pStyle w:val="h2"/>
       </w:pPr>
       <w:r>
         <w:t>46. 试述大脑皮质的主要功能定位。</w:t>
@@ -13724,7 +13724,7 @@
     </w:p>
     <w:p>
       <w:pPr>
-        <w:pStyle w:val="Heading2"/>
+        <w:pStyle w:val="h2"/>
       </w:pPr>
       <w:r>
         <w:t>47. 试述副交感神经的低位中枢和神经节的名称。</w:t>
@@ -13750,7 +13750,7 @@
     </w:p>
     <w:p>
       <w:pPr>
-        <w:pStyle w:val="Heading2"/>
+        <w:pStyle w:val="h2"/>
       </w:pPr>
       <w:r>
         <w:t>48. 试述脊神经的纤维成分。</w:t>
@@ -13776,7 +13776,7 @@
     </w:p>
     <w:p>
       <w:pPr>
-        <w:pStyle w:val="Heading2"/>
+        <w:pStyle w:val="h2"/>
       </w:pPr>
       <w:r>
         <w:t>49. 试述交感神经的低位中枢和神经节的名称。</w:t>
@@ -13802,7 +13802,7 @@
     </w:p>
     <w:p>
       <w:pPr>
-        <w:pStyle w:val="Heading2"/>
+        <w:pStyle w:val="h2"/>
       </w:pPr>
       <w:r>
         <w:t>50. 试述内囊的位置、分部及各部的主要传导束以及各部损伤后的临床表现。</w:t>
@@ -13828,7 +13828,7 @@
     </w:p>
     <w:p>
       <w:pPr>
-        <w:pStyle w:val="Heading2"/>
+        <w:pStyle w:val="h2"/>
       </w:pPr>
       <w:r>
         <w:t>51. 试述桡神经的起始、走行和支配及损伤后的表现。</w:t>
@@ -13854,7 +13854,7 @@
     </w:p>
     <w:p>
       <w:pPr>
-        <w:pStyle w:val="Heading2"/>
+        <w:pStyle w:val="h2"/>
       </w:pPr>
       <w:r>
         <w:t>52. 试述舌咽神经的纤维成分，各种纤维的起止神经核及分布。</w:t>
@@ -13880,7 +13880,7 @@
     </w:p>
     <w:p>
       <w:pPr>
-        <w:pStyle w:val="Heading2"/>
+        <w:pStyle w:val="h2"/>
       </w:pPr>
       <w:r>
         <w:t>53. 说明肘关节的结构特点。</w:t>
@@ -13906,7 +13906,7 @@
     </w:p>
     <w:p>
       <w:pPr>
-        <w:pStyle w:val="Heading2"/>
+        <w:pStyle w:val="h2"/>
       </w:pPr>
       <w:r>
         <w:t>54. 突触包括哪几部分？</w:t>
@@ -13932,7 +13932,7 @@
     </w:p>
     <w:p>
       <w:pPr>
-        <w:pStyle w:val="Heading2"/>
+        <w:pStyle w:val="h2"/>
       </w:pPr>
       <w:r>
         <w:t>55. 突触包括哪几部分？</w:t>
@@ -13958,7 +13958,7 @@
     </w:p>
     <w:p>
       <w:pPr>
-        <w:pStyle w:val="Heading2"/>
+        <w:pStyle w:val="h2"/>
       </w:pPr>
       <w:r>
         <w:t>56. 小脑的上、中、下三个脚是怎样形成的？各有何作用？</w:t>
@@ -13984,7 +13984,7 @@
     </w:p>
     <w:p>
       <w:pPr>
-        <w:pStyle w:val="Heading2"/>
+        <w:pStyle w:val="h2"/>
       </w:pPr>
       <w:r>
         <w:t>57. 胸廓上、下口怎样围成的？</w:t>
@@ -14010,7 +14010,7 @@
     </w:p>
     <w:p>
       <w:pPr>
-        <w:pStyle w:val="Heading2"/>
+        <w:pStyle w:val="h2"/>
       </w:pPr>
       <w:r>
         <w:t>58. 胰头癌患者常出现黄疸、肠梗阻等症状，请用解剖知识解释为什么？</w:t>
@@ -14036,7 +14036,7 @@
     </w:p>
     <w:p>
       <w:pPr>
-        <w:pStyle w:val="Heading2"/>
+        <w:pStyle w:val="h2"/>
       </w:pPr>
       <w:r>
         <w:t>59. 与脊髓相比较，脑干内脑神经核的性质和位置有何不同？</w:t>
@@ -14062,7 +14062,7 @@
     </w:p>
     <w:p>
       <w:pPr>
-        <w:pStyle w:val="Heading2"/>
+        <w:pStyle w:val="h2"/>
       </w:pPr>
       <w:r>
         <w:t>60. 运动脊柱的肌有哪些？各有何作用？</w:t>
@@ -14479,11 +14479,11 @@
       <w:outlineLvl w:val="0"/>
     </w:pPr>
     <w:rPr>
-      <w:rFonts w:asciiTheme="majorHAnsi" w:eastAsiaTheme="majorEastAsia" w:hAnsiTheme="majorHAnsi" w:cstheme="majorBidi" w:ascii="宋体" w:hAnsi="宋体" w:eastAsia="宋体"/>
+      <w:rFonts w:asciiTheme="majorHAnsi" w:eastAsiaTheme="majorEastAsia" w:hAnsiTheme="majorHAnsi" w:cstheme="majorBidi"/>
       <w:b/>
       <w:bCs/>
       <w:color w:val="365F91" w:themeColor="accent1" w:themeShade="BF"/>
-      <w:sz w:val="24"/>
+      <w:sz w:val="28"/>
       <w:szCs w:val="28"/>
     </w:rPr>
   </w:style>
@@ -14503,11 +14503,11 @@
       <w:outlineLvl w:val="1"/>
     </w:pPr>
     <w:rPr>
-      <w:rFonts w:asciiTheme="majorHAnsi" w:eastAsiaTheme="majorEastAsia" w:hAnsiTheme="majorHAnsi" w:cstheme="majorBidi" w:ascii="宋体" w:hAnsi="宋体" w:eastAsia="宋体"/>
+      <w:rFonts w:asciiTheme="majorHAnsi" w:eastAsiaTheme="majorEastAsia" w:hAnsiTheme="majorHAnsi" w:cstheme="majorBidi"/>
       <w:b/>
       <w:bCs/>
       <w:color w:val="4F81BD" w:themeColor="accent1"/>
-      <w:sz w:val="24"/>
+      <w:sz w:val="26"/>
       <w:szCs w:val="26"/>
     </w:rPr>
   </w:style>
@@ -26105,7 +26105,7 @@
   <w:style w:type="paragraph" w:customStyle="1" w:styleId="title">
     <w:name w:val="title"/>
     <w:pPr>
-      <w:spacing w:before="90" w:after="180"/>
+      <w:spacing w:before="80" w:after="240"/>
       <w:jc w:val="center"/>
     </w:pPr>
     <w:rPr>
@@ -26131,6 +26131,22 @@
     <w:name w:val="pcontent"/>
     <w:rPr>
       <w:rFonts w:ascii="宋体" w:hAnsi="宋体" w:eastAsia="宋体"/>
+    </w:rPr>
+  </w:style>
+  <w:style w:type="paragraph" w:customStyle="1" w:styleId="h1">
+    <w:name w:val="h1"/>
+    <w:rPr>
+      <w:rFonts w:ascii="宋体" w:hAnsi="宋体" w:eastAsia="宋体"/>
+      <w:color w:val="365F91"/>
+      <w:sz w:val="28"/>
+    </w:rPr>
+  </w:style>
+  <w:style w:type="paragraph" w:customStyle="1" w:styleId="h2">
+    <w:name w:val="h2"/>
+    <w:rPr>
+      <w:rFonts w:ascii="宋体" w:hAnsi="宋体" w:eastAsia="宋体"/>
+      <w:color w:val="4F81BD"/>
+      <w:sz w:val="26"/>
     </w:rPr>
   </w:style>
 </w:styles>

</xml_diff>